<commit_message>
200723 표준 HTML element 공부
</commit_message>
<xml_diff>
--- a/00_html/표준 html element.docx
+++ b/00_html/표준 html element.docx
@@ -40,11 +40,6 @@
             <w:tcW w:w="1509" w:type="dxa"/>
           </w:tcPr>
           <w:p>
-            <w:pPr>
-              <w:rPr>
-                <w:rFonts w:hint="eastAsia"/>
-              </w:rPr>
-            </w:pPr>
             <w:r>
               <w:rPr>
                 <w:rFonts w:hint="eastAsia"/>
@@ -61,11 +56,6 @@
             <w:tcW w:w="7682" w:type="dxa"/>
           </w:tcPr>
           <w:p>
-            <w:pPr>
-              <w:rPr>
-                <w:rFonts w:hint="eastAsia"/>
-              </w:rPr>
-            </w:pPr>
             <w:proofErr w:type="spellStart"/>
             <w:r>
               <w:rPr>
@@ -111,33 +101,44 @@
               <w:rPr>
                 <w:rFonts w:hint="eastAsia"/>
               </w:rPr>
-              <w:t>로 연결할 수 있는 하이퍼링크를 만든다</w:t>
-            </w:r>
-          </w:p>
-        </w:tc>
-      </w:tr>
-      <w:tr>
-        <w:trPr>
-          <w:trHeight w:val="413"/>
-        </w:trPr>
-        <w:tc>
-          <w:tcPr>
-            <w:tcW w:w="1509" w:type="dxa"/>
-          </w:tcPr>
-          <w:p>
-            <w:pPr>
-              <w:rPr>
-                <w:rFonts w:hint="eastAsia"/>
-              </w:rPr>
-            </w:pPr>
-            <w:r>
-              <w:rPr>
-                <w:rFonts w:hint="eastAsia"/>
-              </w:rPr>
-              <w:t>&lt;</w:t>
+              <w:t xml:space="preserve">로 연결할 수 있는 하이퍼링크를 </w:t>
             </w:r>
             <w:proofErr w:type="spellStart"/>
             <w:r>
+              <w:rPr>
+                <w:rFonts w:hint="eastAsia"/>
+              </w:rPr>
+              <w:t>만</w:t>
+            </w:r>
+            <w:r>
+              <w:rPr>
+                <w:rFonts w:hint="eastAsia"/>
+              </w:rPr>
+              <w:t>듬</w:t>
+            </w:r>
+            <w:bookmarkStart w:id="0" w:name="_GoBack"/>
+            <w:bookmarkEnd w:id="0"/>
+            <w:proofErr w:type="spellEnd"/>
+          </w:p>
+        </w:tc>
+      </w:tr>
+      <w:tr>
+        <w:trPr>
+          <w:trHeight w:val="413"/>
+        </w:trPr>
+        <w:tc>
+          <w:tcPr>
+            <w:tcW w:w="1509" w:type="dxa"/>
+          </w:tcPr>
+          <w:p>
+            <w:r>
+              <w:rPr>
+                <w:rFonts w:hint="eastAsia"/>
+              </w:rPr>
+              <w:t>&lt;</w:t>
+            </w:r>
+            <w:proofErr w:type="spellStart"/>
+            <w:r>
               <w:t>abbr</w:t>
             </w:r>
             <w:proofErr w:type="spellEnd"/>
@@ -151,11 +152,6 @@
             <w:tcW w:w="7682" w:type="dxa"/>
           </w:tcPr>
           <w:p>
-            <w:pPr>
-              <w:rPr>
-                <w:rFonts w:hint="eastAsia"/>
-              </w:rPr>
-            </w:pPr>
             <w:r>
               <w:t>준말</w:t>
             </w:r>
@@ -186,11 +182,6 @@
             <w:tcW w:w="1509" w:type="dxa"/>
           </w:tcPr>
           <w:p>
-            <w:pPr>
-              <w:rPr>
-                <w:rFonts w:hint="eastAsia"/>
-              </w:rPr>
-            </w:pPr>
             <w:r>
               <w:rPr>
                 <w:rFonts w:hint="eastAsia"/>
@@ -207,11 +198,6 @@
             <w:tcW w:w="7682" w:type="dxa"/>
           </w:tcPr>
           <w:p>
-            <w:pPr>
-              <w:rPr>
-                <w:rFonts w:hint="eastAsia"/>
-              </w:rPr>
-            </w:pPr>
             <w:r>
               <w:rPr>
                 <w:rFonts w:hint="eastAsia"/>
@@ -257,11 +243,6 @@
             <w:tcW w:w="1509" w:type="dxa"/>
           </w:tcPr>
           <w:p>
-            <w:pPr>
-              <w:rPr>
-                <w:rFonts w:hint="eastAsia"/>
-              </w:rPr>
-            </w:pPr>
             <w:r>
               <w:rPr>
                 <w:rFonts w:hint="eastAsia"/>
@@ -278,11 +259,6 @@
             <w:tcW w:w="7682" w:type="dxa"/>
           </w:tcPr>
           <w:p>
-            <w:pPr>
-              <w:rPr>
-                <w:rFonts w:hint="eastAsia"/>
-              </w:rPr>
-            </w:pPr>
             <w:r>
               <w:rPr>
                 <w:rFonts w:hint="eastAsia"/>
@@ -319,11 +295,6 @@
             <w:tcW w:w="1509" w:type="dxa"/>
           </w:tcPr>
           <w:p>
-            <w:pPr>
-              <w:rPr>
-                <w:rFonts w:hint="eastAsia"/>
-              </w:rPr>
-            </w:pPr>
             <w:r>
               <w:rPr>
                 <w:rFonts w:hint="eastAsia"/>
@@ -340,11 +311,6 @@
             <w:tcW w:w="7682" w:type="dxa"/>
           </w:tcPr>
           <w:p>
-            <w:pPr>
-              <w:rPr>
-                <w:rFonts w:hint="eastAsia"/>
-              </w:rPr>
-            </w:pPr>
             <w:r>
               <w:rPr>
                 <w:rFonts w:hint="eastAsia"/>
@@ -426,11 +392,6 @@
             <w:tcW w:w="1509" w:type="dxa"/>
           </w:tcPr>
           <w:p>
-            <w:pPr>
-              <w:rPr>
-                <w:rFonts w:hint="eastAsia"/>
-              </w:rPr>
-            </w:pPr>
             <w:r>
               <w:rPr>
                 <w:rFonts w:hint="eastAsia"/>
@@ -447,11 +408,6 @@
             <w:tcW w:w="7682" w:type="dxa"/>
           </w:tcPr>
           <w:p>
-            <w:pPr>
-              <w:rPr>
-                <w:rFonts w:hint="eastAsia"/>
-              </w:rPr>
-            </w:pPr>
             <w:r>
               <w:rPr>
                 <w:rFonts w:hint="eastAsia"/>
@@ -496,11 +452,6 @@
             <w:tcW w:w="1509" w:type="dxa"/>
           </w:tcPr>
           <w:p>
-            <w:pPr>
-              <w:rPr>
-                <w:rFonts w:hint="eastAsia"/>
-              </w:rPr>
-            </w:pPr>
             <w:r>
               <w:t>&lt;</w:t>
             </w:r>
@@ -520,11 +471,6 @@
             <w:tcW w:w="7682" w:type="dxa"/>
           </w:tcPr>
           <w:p>
-            <w:pPr>
-              <w:rPr>
-                <w:rFonts w:hint="eastAsia"/>
-              </w:rPr>
-            </w:pPr>
             <w:r>
               <w:rPr>
                 <w:rFonts w:hint="eastAsia"/>
@@ -543,11 +489,6 @@
             <w:tcW w:w="1509" w:type="dxa"/>
           </w:tcPr>
           <w:p>
-            <w:pPr>
-              <w:rPr>
-                <w:rFonts w:hint="eastAsia"/>
-              </w:rPr>
-            </w:pPr>
             <w:r>
               <w:rPr>
                 <w:rFonts w:hint="eastAsia"/>
@@ -564,11 +505,6 @@
             <w:tcW w:w="7682" w:type="dxa"/>
           </w:tcPr>
           <w:p>
-            <w:pPr>
-              <w:rPr>
-                <w:rFonts w:hint="eastAsia"/>
-              </w:rPr>
-            </w:pPr>
             <w:r>
               <w:rPr>
                 <w:rFonts w:hint="eastAsia"/>
@@ -614,11 +550,6 @@
             <w:tcW w:w="1509" w:type="dxa"/>
           </w:tcPr>
           <w:p>
-            <w:pPr>
-              <w:rPr>
-                <w:rFonts w:hint="eastAsia"/>
-              </w:rPr>
-            </w:pPr>
             <w:r>
               <w:rPr>
                 <w:rFonts w:hint="eastAsia"/>
@@ -635,11 +566,6 @@
             <w:tcW w:w="7682" w:type="dxa"/>
           </w:tcPr>
           <w:p>
-            <w:pPr>
-              <w:rPr>
-                <w:rFonts w:hint="eastAsia"/>
-              </w:rPr>
-            </w:pPr>
             <w:r>
               <w:t xml:space="preserve">문서 </w:t>
             </w:r>
@@ -697,11 +623,6 @@
             <w:tcW w:w="1509" w:type="dxa"/>
           </w:tcPr>
           <w:p>
-            <w:pPr>
-              <w:rPr>
-                <w:rFonts w:hint="eastAsia"/>
-              </w:rPr>
-            </w:pPr>
             <w:r>
               <w:rPr>
                 <w:rFonts w:hint="eastAsia"/>
@@ -732,11 +653,6 @@
             <w:tcW w:w="7682" w:type="dxa"/>
           </w:tcPr>
           <w:p>
-            <w:pPr>
-              <w:rPr>
-                <w:rFonts w:hint="eastAsia"/>
-              </w:rPr>
-            </w:pPr>
             <w:r>
               <w:rPr>
                 <w:rFonts w:hint="eastAsia"/>
@@ -764,11 +680,6 @@
             <w:tcW w:w="1509" w:type="dxa"/>
           </w:tcPr>
           <w:p>
-            <w:pPr>
-              <w:rPr>
-                <w:rFonts w:hint="eastAsia"/>
-              </w:rPr>
-            </w:pPr>
             <w:r>
               <w:rPr>
                 <w:rFonts w:hint="eastAsia"/>
@@ -796,11 +707,6 @@
             <w:tcW w:w="7682" w:type="dxa"/>
           </w:tcPr>
           <w:p>
-            <w:pPr>
-              <w:rPr>
-                <w:rFonts w:hint="eastAsia"/>
-              </w:rPr>
-            </w:pPr>
             <w:r>
               <w:rPr>
                 <w:rFonts w:hint="eastAsia"/>
@@ -819,11 +725,6 @@
             <w:tcW w:w="1509" w:type="dxa"/>
           </w:tcPr>
           <w:p>
-            <w:pPr>
-              <w:rPr>
-                <w:rFonts w:hint="eastAsia"/>
-              </w:rPr>
-            </w:pPr>
             <w:r>
               <w:rPr>
                 <w:rFonts w:hint="eastAsia"/>
@@ -840,11 +741,6 @@
             <w:tcW w:w="7682" w:type="dxa"/>
           </w:tcPr>
           <w:p>
-            <w:pPr>
-              <w:rPr>
-                <w:rFonts w:hint="eastAsia"/>
-              </w:rPr>
-            </w:pPr>
             <w:r>
               <w:rPr>
                 <w:rFonts w:ascii="Arial" w:hAnsi="Arial" w:cs="Arial"/>
@@ -956,11 +852,6 @@
             <w:tcW w:w="1509" w:type="dxa"/>
           </w:tcPr>
           <w:p>
-            <w:pPr>
-              <w:rPr>
-                <w:rFonts w:hint="eastAsia"/>
-              </w:rPr>
-            </w:pPr>
             <w:r>
               <w:rPr>
                 <w:rFonts w:hint="eastAsia"/>
@@ -977,11 +868,6 @@
             <w:tcW w:w="7682" w:type="dxa"/>
           </w:tcPr>
           <w:p>
-            <w:pPr>
-              <w:rPr>
-                <w:rFonts w:hint="eastAsia"/>
-              </w:rPr>
-            </w:pPr>
             <w:r>
               <w:rPr>
                 <w:rFonts w:hint="eastAsia"/>
@@ -1009,11 +895,6 @@
             <w:tcW w:w="1509" w:type="dxa"/>
           </w:tcPr>
           <w:p>
-            <w:pPr>
-              <w:rPr>
-                <w:rFonts w:hint="eastAsia"/>
-              </w:rPr>
-            </w:pPr>
             <w:r>
               <w:rPr>
                 <w:rFonts w:hint="eastAsia"/>
@@ -1041,11 +922,6 @@
             <w:tcW w:w="7682" w:type="dxa"/>
           </w:tcPr>
           <w:p>
-            <w:pPr>
-              <w:rPr>
-                <w:rFonts w:hint="eastAsia"/>
-              </w:rPr>
-            </w:pPr>
             <w:r>
               <w:rPr>
                 <w:rFonts w:hint="eastAsia"/>
@@ -1093,11 +969,6 @@
             <w:tcW w:w="1509" w:type="dxa"/>
           </w:tcPr>
           <w:p>
-            <w:pPr>
-              <w:rPr>
-                <w:rFonts w:hint="eastAsia"/>
-              </w:rPr>
-            </w:pPr>
             <w:r>
               <w:rPr>
                 <w:rFonts w:hint="eastAsia"/>
@@ -1114,11 +985,6 @@
             <w:tcW w:w="7682" w:type="dxa"/>
           </w:tcPr>
           <w:p>
-            <w:pPr>
-              <w:rPr>
-                <w:rFonts w:hint="eastAsia"/>
-              </w:rPr>
-            </w:pPr>
             <w:r>
               <w:rPr>
                 <w:rFonts w:hint="eastAsia"/>
@@ -1137,11 +1003,6 @@
             <w:tcW w:w="1509" w:type="dxa"/>
           </w:tcPr>
           <w:p>
-            <w:pPr>
-              <w:rPr>
-                <w:rFonts w:hint="eastAsia"/>
-              </w:rPr>
-            </w:pPr>
             <w:r>
               <w:rPr>
                 <w:rFonts w:hint="eastAsia"/>
@@ -1158,11 +1019,6 @@
             <w:tcW w:w="7682" w:type="dxa"/>
           </w:tcPr>
           <w:p>
-            <w:pPr>
-              <w:rPr>
-                <w:rFonts w:hint="eastAsia"/>
-              </w:rPr>
-            </w:pPr>
             <w:r>
               <w:rPr>
                 <w:rFonts w:hint="eastAsia"/>
@@ -1218,11 +1074,6 @@
             <w:tcW w:w="1509" w:type="dxa"/>
           </w:tcPr>
           <w:p>
-            <w:pPr>
-              <w:rPr>
-                <w:rFonts w:hint="eastAsia"/>
-              </w:rPr>
-            </w:pPr>
             <w:r>
               <w:rPr>
                 <w:rFonts w:hint="eastAsia"/>
@@ -1239,11 +1090,6 @@
             <w:tcW w:w="7682" w:type="dxa"/>
           </w:tcPr>
           <w:p>
-            <w:pPr>
-              <w:rPr>
-                <w:rFonts w:hint="eastAsia"/>
-              </w:rPr>
-            </w:pPr>
             <w:r>
               <w:rPr>
                 <w:rFonts w:hint="eastAsia"/>
@@ -1271,11 +1117,6 @@
             <w:tcW w:w="1509" w:type="dxa"/>
           </w:tcPr>
           <w:p>
-            <w:pPr>
-              <w:rPr>
-                <w:rFonts w:hint="eastAsia"/>
-              </w:rPr>
-            </w:pPr>
             <w:r>
               <w:rPr>
                 <w:rFonts w:hint="eastAsia"/>
@@ -1292,11 +1133,6 @@
             <w:tcW w:w="7682" w:type="dxa"/>
           </w:tcPr>
           <w:p>
-            <w:pPr>
-              <w:rPr>
-                <w:rFonts w:hint="eastAsia"/>
-              </w:rPr>
-            </w:pPr>
             <w:r>
               <w:rPr>
                 <w:rFonts w:hint="eastAsia"/>
@@ -1315,11 +1151,6 @@
             <w:tcW w:w="1509" w:type="dxa"/>
           </w:tcPr>
           <w:p>
-            <w:pPr>
-              <w:rPr>
-                <w:rFonts w:hint="eastAsia"/>
-              </w:rPr>
-            </w:pPr>
             <w:r>
               <w:rPr>
                 <w:rFonts w:hint="eastAsia"/>
@@ -1336,11 +1167,6 @@
             <w:tcW w:w="7682" w:type="dxa"/>
           </w:tcPr>
           <w:p>
-            <w:pPr>
-              <w:rPr>
-                <w:rFonts w:hint="eastAsia"/>
-              </w:rPr>
-            </w:pPr>
             <w:r>
               <w:rPr>
                 <w:rFonts w:hint="eastAsia"/>
@@ -1359,11 +1185,6 @@
             <w:tcW w:w="1509" w:type="dxa"/>
           </w:tcPr>
           <w:p>
-            <w:pPr>
-              <w:rPr>
-                <w:rFonts w:hint="eastAsia"/>
-              </w:rPr>
-            </w:pPr>
             <w:r>
               <w:rPr>
                 <w:rFonts w:hint="eastAsia"/>
@@ -1380,11 +1201,6 @@
             <w:tcW w:w="7682" w:type="dxa"/>
           </w:tcPr>
           <w:p>
-            <w:pPr>
-              <w:rPr>
-                <w:rFonts w:hint="eastAsia"/>
-              </w:rPr>
-            </w:pPr>
             <w:r>
               <w:rPr>
                 <w:rFonts w:hint="eastAsia"/>
@@ -1412,11 +1228,6 @@
             <w:tcW w:w="1509" w:type="dxa"/>
           </w:tcPr>
           <w:p>
-            <w:pPr>
-              <w:rPr>
-                <w:rFonts w:hint="eastAsia"/>
-              </w:rPr>
-            </w:pPr>
             <w:r>
               <w:rPr>
                 <w:rFonts w:hint="eastAsia"/>
@@ -1444,11 +1255,6 @@
             <w:tcW w:w="7682" w:type="dxa"/>
           </w:tcPr>
           <w:p>
-            <w:pPr>
-              <w:rPr>
-                <w:rFonts w:hint="eastAsia"/>
-              </w:rPr>
-            </w:pPr>
             <w:r>
               <w:rPr>
                 <w:rFonts w:hint="eastAsia"/>
@@ -1467,11 +1273,6 @@
             <w:tcW w:w="1509" w:type="dxa"/>
           </w:tcPr>
           <w:p>
-            <w:pPr>
-              <w:rPr>
-                <w:rFonts w:hint="eastAsia"/>
-              </w:rPr>
-            </w:pPr>
             <w:r>
               <w:rPr>
                 <w:rFonts w:hint="eastAsia"/>
@@ -1488,11 +1289,6 @@
             <w:tcW w:w="7682" w:type="dxa"/>
           </w:tcPr>
           <w:p>
-            <w:pPr>
-              <w:rPr>
-                <w:rFonts w:hint="eastAsia"/>
-              </w:rPr>
-            </w:pPr>
             <w:r>
               <w:rPr>
                 <w:rFonts w:hint="eastAsia"/>
@@ -1538,11 +1334,6 @@
             <w:tcW w:w="1509" w:type="dxa"/>
           </w:tcPr>
           <w:p>
-            <w:pPr>
-              <w:rPr>
-                <w:rFonts w:hint="eastAsia"/>
-              </w:rPr>
-            </w:pPr>
             <w:r>
               <w:rPr>
                 <w:rFonts w:hint="eastAsia"/>
@@ -1564,11 +1355,6 @@
             <w:tcW w:w="7682" w:type="dxa"/>
           </w:tcPr>
           <w:p>
-            <w:pPr>
-              <w:rPr>
-                <w:rFonts w:hint="eastAsia"/>
-              </w:rPr>
-            </w:pPr>
             <w:r>
               <w:rPr>
                 <w:rFonts w:hint="eastAsia"/>
@@ -1596,11 +1382,6 @@
             <w:tcW w:w="1509" w:type="dxa"/>
           </w:tcPr>
           <w:p>
-            <w:pPr>
-              <w:rPr>
-                <w:rFonts w:hint="eastAsia"/>
-              </w:rPr>
-            </w:pPr>
             <w:r>
               <w:rPr>
                 <w:rFonts w:hint="eastAsia"/>
@@ -1617,11 +1398,6 @@
             <w:tcW w:w="7682" w:type="dxa"/>
           </w:tcPr>
           <w:p>
-            <w:pPr>
-              <w:rPr>
-                <w:rFonts w:hint="eastAsia"/>
-              </w:rPr>
-            </w:pPr>
             <w:r>
               <w:rPr>
                 <w:rFonts w:hint="eastAsia"/>
@@ -1640,11 +1416,6 @@
             <w:tcW w:w="1509" w:type="dxa"/>
           </w:tcPr>
           <w:p>
-            <w:pPr>
-              <w:rPr>
-                <w:rFonts w:hint="eastAsia"/>
-              </w:rPr>
-            </w:pPr>
             <w:r>
               <w:rPr>
                 <w:rFonts w:hint="eastAsia"/>
@@ -1661,11 +1432,6 @@
             <w:tcW w:w="7682" w:type="dxa"/>
           </w:tcPr>
           <w:p>
-            <w:pPr>
-              <w:rPr>
-                <w:rFonts w:hint="eastAsia"/>
-              </w:rPr>
-            </w:pPr>
             <w:r>
               <w:t>“</w:t>
             </w:r>
@@ -1696,11 +1462,6 @@
             <w:tcW w:w="1509" w:type="dxa"/>
           </w:tcPr>
           <w:p>
-            <w:pPr>
-              <w:rPr>
-                <w:rFonts w:hint="eastAsia"/>
-              </w:rPr>
-            </w:pPr>
             <w:r>
               <w:rPr>
                 <w:rFonts w:hint="eastAsia"/>
@@ -1728,11 +1489,6 @@
             <w:tcW w:w="7682" w:type="dxa"/>
           </w:tcPr>
           <w:p>
-            <w:pPr>
-              <w:rPr>
-                <w:rFonts w:hint="eastAsia"/>
-              </w:rPr>
-            </w:pPr>
             <w:r>
               <w:rPr>
                 <w:rFonts w:hint="eastAsia"/>
@@ -1751,11 +1507,6 @@
             <w:tcW w:w="1509" w:type="dxa"/>
           </w:tcPr>
           <w:p>
-            <w:pPr>
-              <w:rPr>
-                <w:rFonts w:hint="eastAsia"/>
-              </w:rPr>
-            </w:pPr>
             <w:r>
               <w:rPr>
                 <w:rFonts w:hint="eastAsia"/>
@@ -1773,11 +1524,6 @@
             <w:tcW w:w="7682" w:type="dxa"/>
           </w:tcPr>
           <w:p>
-            <w:pPr>
-              <w:rPr>
-                <w:rFonts w:hint="eastAsia"/>
-              </w:rPr>
-            </w:pPr>
             <w:r>
               <w:rPr>
                 <w:rFonts w:hint="eastAsia"/>
@@ -1814,11 +1560,6 @@
             <w:tcW w:w="1509" w:type="dxa"/>
           </w:tcPr>
           <w:p>
-            <w:pPr>
-              <w:rPr>
-                <w:rFonts w:hint="eastAsia"/>
-              </w:rPr>
-            </w:pPr>
             <w:r>
               <w:rPr>
                 <w:rFonts w:hint="eastAsia"/>
@@ -1835,11 +1576,6 @@
             <w:tcW w:w="7682" w:type="dxa"/>
           </w:tcPr>
           <w:p>
-            <w:pPr>
-              <w:rPr>
-                <w:rFonts w:hint="eastAsia"/>
-              </w:rPr>
-            </w:pPr>
             <w:r>
               <w:rPr>
                 <w:rFonts w:hint="eastAsia"/>
@@ -1867,11 +1603,6 @@
             <w:tcW w:w="1509" w:type="dxa"/>
           </w:tcPr>
           <w:p>
-            <w:pPr>
-              <w:rPr>
-                <w:rFonts w:hint="eastAsia"/>
-              </w:rPr>
-            </w:pPr>
             <w:r>
               <w:t>&lt;</w:t>
             </w:r>
@@ -1891,11 +1622,6 @@
             <w:tcW w:w="7682" w:type="dxa"/>
           </w:tcPr>
           <w:p>
-            <w:pPr>
-              <w:rPr>
-                <w:rFonts w:hint="eastAsia"/>
-              </w:rPr>
-            </w:pPr>
             <w:r>
               <w:rPr>
                 <w:rFonts w:hint="eastAsia"/>
@@ -1958,11 +1684,6 @@
             <w:tcW w:w="1509" w:type="dxa"/>
           </w:tcPr>
           <w:p>
-            <w:pPr>
-              <w:rPr>
-                <w:rFonts w:hint="eastAsia"/>
-              </w:rPr>
-            </w:pPr>
             <w:r>
               <w:rPr>
                 <w:rFonts w:hint="eastAsia"/>
@@ -1979,11 +1700,6 @@
             <w:tcW w:w="7682" w:type="dxa"/>
           </w:tcPr>
           <w:p>
-            <w:pPr>
-              <w:rPr>
-                <w:rFonts w:hint="eastAsia"/>
-              </w:rPr>
-            </w:pPr>
             <w:r>
               <w:rPr>
                 <w:rFonts w:hint="eastAsia"/>
@@ -2029,11 +1745,6 @@
             <w:tcW w:w="1509" w:type="dxa"/>
           </w:tcPr>
           <w:p>
-            <w:pPr>
-              <w:rPr>
-                <w:rFonts w:hint="eastAsia"/>
-              </w:rPr>
-            </w:pPr>
             <w:r>
               <w:rPr>
                 <w:rFonts w:hint="eastAsia"/>
@@ -2050,11 +1761,6 @@
             <w:tcW w:w="7682" w:type="dxa"/>
           </w:tcPr>
           <w:p>
-            <w:pPr>
-              <w:rPr>
-                <w:rFonts w:hint="eastAsia"/>
-              </w:rPr>
-            </w:pPr>
             <w:r>
               <w:rPr>
                 <w:rFonts w:hint="eastAsia"/>
@@ -2073,11 +1779,6 @@
             <w:tcW w:w="1509" w:type="dxa"/>
           </w:tcPr>
           <w:p>
-            <w:pPr>
-              <w:rPr>
-                <w:rFonts w:hint="eastAsia"/>
-              </w:rPr>
-            </w:pPr>
             <w:r>
               <w:rPr>
                 <w:rFonts w:hint="eastAsia"/>
@@ -2099,11 +1800,6 @@
             <w:tcW w:w="7682" w:type="dxa"/>
           </w:tcPr>
           <w:p>
-            <w:pPr>
-              <w:rPr>
-                <w:rFonts w:hint="eastAsia"/>
-              </w:rPr>
-            </w:pPr>
             <w:r>
               <w:rPr>
                 <w:rFonts w:hint="eastAsia"/>
@@ -2131,11 +1827,6 @@
             <w:tcW w:w="1509" w:type="dxa"/>
           </w:tcPr>
           <w:p>
-            <w:pPr>
-              <w:rPr>
-                <w:rFonts w:hint="eastAsia"/>
-              </w:rPr>
-            </w:pPr>
             <w:r>
               <w:rPr>
                 <w:rFonts w:hint="eastAsia"/>
@@ -2152,11 +1843,6 @@
             <w:tcW w:w="7682" w:type="dxa"/>
           </w:tcPr>
           <w:p>
-            <w:pPr>
-              <w:rPr>
-                <w:rFonts w:hint="eastAsia"/>
-              </w:rPr>
-            </w:pPr>
             <w:r>
               <w:rPr>
                 <w:rFonts w:hint="eastAsia"/>
@@ -2175,11 +1861,6 @@
             <w:tcW w:w="1509" w:type="dxa"/>
           </w:tcPr>
           <w:p>
-            <w:pPr>
-              <w:rPr>
-                <w:rFonts w:hint="eastAsia"/>
-              </w:rPr>
-            </w:pPr>
             <w:r>
               <w:rPr>
                 <w:rFonts w:hint="eastAsia"/>
@@ -2207,11 +1888,6 @@
             <w:tcW w:w="7682" w:type="dxa"/>
           </w:tcPr>
           <w:p>
-            <w:pPr>
-              <w:rPr>
-                <w:rFonts w:hint="eastAsia"/>
-              </w:rPr>
-            </w:pPr>
             <w:r>
               <w:rPr>
                 <w:rFonts w:hint="eastAsia"/>
@@ -2230,11 +1906,6 @@
             <w:tcW w:w="1509" w:type="dxa"/>
           </w:tcPr>
           <w:p>
-            <w:pPr>
-              <w:rPr>
-                <w:rFonts w:hint="eastAsia"/>
-              </w:rPr>
-            </w:pPr>
             <w:r>
               <w:rPr>
                 <w:rFonts w:hint="eastAsia"/>
@@ -2262,11 +1933,6 @@
             <w:tcW w:w="7682" w:type="dxa"/>
           </w:tcPr>
           <w:p>
-            <w:pPr>
-              <w:rPr>
-                <w:rFonts w:hint="eastAsia"/>
-              </w:rPr>
-            </w:pPr>
             <w:r>
               <w:rPr>
                 <w:rFonts w:hint="eastAsia"/>
@@ -2303,11 +1969,6 @@
             <w:tcW w:w="1509" w:type="dxa"/>
           </w:tcPr>
           <w:p>
-            <w:pPr>
-              <w:rPr>
-                <w:rFonts w:hint="eastAsia"/>
-              </w:rPr>
-            </w:pPr>
             <w:r>
               <w:rPr>
                 <w:rFonts w:hint="eastAsia"/>
@@ -2324,11 +1985,6 @@
             <w:tcW w:w="7682" w:type="dxa"/>
           </w:tcPr>
           <w:p>
-            <w:pPr>
-              <w:rPr>
-                <w:rFonts w:hint="eastAsia"/>
-              </w:rPr>
-            </w:pPr>
             <w:r>
               <w:rPr>
                 <w:rFonts w:hint="eastAsia"/>
@@ -2374,11 +2030,6 @@
             <w:tcW w:w="1509" w:type="dxa"/>
           </w:tcPr>
           <w:p>
-            <w:pPr>
-              <w:rPr>
-                <w:rFonts w:hint="eastAsia"/>
-              </w:rPr>
-            </w:pPr>
             <w:r>
               <w:rPr>
                 <w:rFonts w:hint="eastAsia"/>
@@ -2395,11 +2046,6 @@
             <w:tcW w:w="7682" w:type="dxa"/>
           </w:tcPr>
           <w:p>
-            <w:pPr>
-              <w:rPr>
-                <w:rFonts w:hint="eastAsia"/>
-              </w:rPr>
-            </w:pPr>
             <w:r>
               <w:rPr>
                 <w:rFonts w:hint="eastAsia"/>
@@ -2436,11 +2082,6 @@
             <w:tcW w:w="1509" w:type="dxa"/>
           </w:tcPr>
           <w:p>
-            <w:pPr>
-              <w:rPr>
-                <w:rFonts w:hint="eastAsia"/>
-              </w:rPr>
-            </w:pPr>
             <w:r>
               <w:rPr>
                 <w:rFonts w:hint="eastAsia"/>
@@ -2457,11 +2098,6 @@
             <w:tcW w:w="7682" w:type="dxa"/>
           </w:tcPr>
           <w:p>
-            <w:pPr>
-              <w:rPr>
-                <w:rFonts w:hint="eastAsia"/>
-              </w:rPr>
-            </w:pPr>
             <w:r>
               <w:rPr>
                 <w:rFonts w:hint="eastAsia"/>
@@ -2480,11 +2116,6 @@
             <w:tcW w:w="1509" w:type="dxa"/>
           </w:tcPr>
           <w:p>
-            <w:pPr>
-              <w:rPr>
-                <w:rFonts w:hint="eastAsia"/>
-              </w:rPr>
-            </w:pPr>
             <w:r>
               <w:rPr>
                 <w:rFonts w:hint="eastAsia"/>
@@ -2501,11 +2132,6 @@
             <w:tcW w:w="7682" w:type="dxa"/>
           </w:tcPr>
           <w:p>
-            <w:pPr>
-              <w:rPr>
-                <w:rFonts w:hint="eastAsia"/>
-              </w:rPr>
-            </w:pPr>
             <w:r>
               <w:rPr>
                 <w:rFonts w:hint="eastAsia"/>
@@ -2524,11 +2150,6 @@
             <w:tcW w:w="1509" w:type="dxa"/>
           </w:tcPr>
           <w:p>
-            <w:pPr>
-              <w:rPr>
-                <w:rFonts w:hint="eastAsia"/>
-              </w:rPr>
-            </w:pPr>
             <w:r>
               <w:rPr>
                 <w:rFonts w:hint="eastAsia"/>
@@ -2545,11 +2166,6 @@
             <w:tcW w:w="7682" w:type="dxa"/>
           </w:tcPr>
           <w:p>
-            <w:pPr>
-              <w:rPr>
-                <w:rFonts w:hint="eastAsia"/>
-              </w:rPr>
-            </w:pPr>
             <w:r>
               <w:rPr>
                 <w:rFonts w:hint="eastAsia"/>
@@ -2609,11 +2225,6 @@
             <w:tcW w:w="1509" w:type="dxa"/>
           </w:tcPr>
           <w:p>
-            <w:pPr>
-              <w:rPr>
-                <w:rFonts w:hint="eastAsia"/>
-              </w:rPr>
-            </w:pPr>
             <w:r>
               <w:rPr>
                 <w:rFonts w:hint="eastAsia"/>
@@ -2630,11 +2241,6 @@
             <w:tcW w:w="7682" w:type="dxa"/>
           </w:tcPr>
           <w:p>
-            <w:pPr>
-              <w:rPr>
-                <w:rFonts w:hint="eastAsia"/>
-              </w:rPr>
-            </w:pPr>
             <w:r>
               <w:rPr>
                 <w:rFonts w:hint="eastAsia"/>
@@ -2689,11 +2295,6 @@
             <w:tcW w:w="1509" w:type="dxa"/>
           </w:tcPr>
           <w:p>
-            <w:pPr>
-              <w:rPr>
-                <w:rFonts w:hint="eastAsia"/>
-              </w:rPr>
-            </w:pPr>
             <w:r>
               <w:rPr>
                 <w:rFonts w:hint="eastAsia"/>
@@ -2715,11 +2316,6 @@
             <w:tcW w:w="7682" w:type="dxa"/>
           </w:tcPr>
           <w:p>
-            <w:pPr>
-              <w:rPr>
-                <w:rFonts w:hint="eastAsia"/>
-              </w:rPr>
-            </w:pPr>
             <w:r>
               <w:rPr>
                 <w:rFonts w:hint="eastAsia"/>
@@ -2747,11 +2343,6 @@
             <w:tcW w:w="1509" w:type="dxa"/>
           </w:tcPr>
           <w:p>
-            <w:pPr>
-              <w:rPr>
-                <w:rFonts w:hint="eastAsia"/>
-              </w:rPr>
-            </w:pPr>
             <w:r>
               <w:rPr>
                 <w:rFonts w:hint="eastAsia"/>
@@ -2768,11 +2359,6 @@
             <w:tcW w:w="7682" w:type="dxa"/>
           </w:tcPr>
           <w:p>
-            <w:pPr>
-              <w:rPr>
-                <w:rFonts w:hint="eastAsia"/>
-              </w:rPr>
-            </w:pPr>
             <w:r>
               <w:rPr>
                 <w:rFonts w:hint="eastAsia"/>
@@ -2823,11 +2409,6 @@
             <w:tcW w:w="1509" w:type="dxa"/>
           </w:tcPr>
           <w:p>
-            <w:pPr>
-              <w:rPr>
-                <w:rFonts w:hint="eastAsia"/>
-              </w:rPr>
-            </w:pPr>
             <w:r>
               <w:rPr>
                 <w:rFonts w:hint="eastAsia"/>
@@ -2849,11 +2430,6 @@
             <w:tcW w:w="7682" w:type="dxa"/>
           </w:tcPr>
           <w:p>
-            <w:pPr>
-              <w:rPr>
-                <w:rFonts w:hint="eastAsia"/>
-              </w:rPr>
-            </w:pPr>
             <w:r>
               <w:rPr>
                 <w:rFonts w:hint="eastAsia"/>
@@ -2908,11 +2484,6 @@
             <w:tcW w:w="1509" w:type="dxa"/>
           </w:tcPr>
           <w:p>
-            <w:pPr>
-              <w:rPr>
-                <w:rFonts w:hint="eastAsia"/>
-              </w:rPr>
-            </w:pPr>
             <w:r>
               <w:rPr>
                 <w:rFonts w:hint="eastAsia"/>
@@ -2929,11 +2500,6 @@
             <w:tcW w:w="7682" w:type="dxa"/>
           </w:tcPr>
           <w:p>
-            <w:pPr>
-              <w:rPr>
-                <w:rFonts w:hint="eastAsia"/>
-              </w:rPr>
-            </w:pPr>
             <w:r>
               <w:rPr>
                 <w:rFonts w:hint="eastAsia"/>
@@ -2993,11 +2559,6 @@
             <w:tcW w:w="1509" w:type="dxa"/>
           </w:tcPr>
           <w:p>
-            <w:pPr>
-              <w:rPr>
-                <w:rFonts w:hint="eastAsia"/>
-              </w:rPr>
-            </w:pPr>
             <w:r>
               <w:rPr>
                 <w:rFonts w:hint="eastAsia"/>
@@ -3019,11 +2580,6 @@
             <w:tcW w:w="7682" w:type="dxa"/>
           </w:tcPr>
           <w:p>
-            <w:pPr>
-              <w:rPr>
-                <w:rFonts w:hint="eastAsia"/>
-              </w:rPr>
-            </w:pPr>
             <w:r>
               <w:rPr>
                 <w:rFonts w:hint="eastAsia"/>
@@ -3042,11 +2598,6 @@
             <w:tcW w:w="1509" w:type="dxa"/>
           </w:tcPr>
           <w:p>
-            <w:pPr>
-              <w:rPr>
-                <w:rFonts w:hint="eastAsia"/>
-              </w:rPr>
-            </w:pPr>
             <w:r>
               <w:rPr>
                 <w:rFonts w:hint="eastAsia"/>
@@ -3063,11 +2614,6 @@
             <w:tcW w:w="7682" w:type="dxa"/>
           </w:tcPr>
           <w:p>
-            <w:pPr>
-              <w:rPr>
-                <w:rFonts w:hint="eastAsia"/>
-              </w:rPr>
-            </w:pPr>
             <w:r>
               <w:rPr>
                 <w:rFonts w:hint="eastAsia"/>
@@ -3086,11 +2632,6 @@
             <w:tcW w:w="1509" w:type="dxa"/>
           </w:tcPr>
           <w:p>
-            <w:pPr>
-              <w:rPr>
-                <w:rFonts w:hint="eastAsia"/>
-              </w:rPr>
-            </w:pPr>
             <w:r>
               <w:rPr>
                 <w:rFonts w:hint="eastAsia"/>
@@ -3107,11 +2648,6 @@
             <w:tcW w:w="7682" w:type="dxa"/>
           </w:tcPr>
           <w:p>
-            <w:pPr>
-              <w:rPr>
-                <w:rFonts w:hint="eastAsia"/>
-              </w:rPr>
-            </w:pPr>
             <w:r>
               <w:rPr>
                 <w:rFonts w:hint="eastAsia"/>
@@ -3142,11 +2678,6 @@
             <w:tcW w:w="1509" w:type="dxa"/>
           </w:tcPr>
           <w:p>
-            <w:pPr>
-              <w:rPr>
-                <w:rFonts w:hint="eastAsia"/>
-              </w:rPr>
-            </w:pPr>
             <w:r>
               <w:rPr>
                 <w:rFonts w:hint="eastAsia"/>
@@ -3168,11 +2699,6 @@
             <w:tcW w:w="7682" w:type="dxa"/>
           </w:tcPr>
           <w:p>
-            <w:pPr>
-              <w:rPr>
-                <w:rFonts w:hint="eastAsia"/>
-              </w:rPr>
-            </w:pPr>
             <w:r>
               <w:rPr>
                 <w:rFonts w:hint="eastAsia"/>
@@ -3235,11 +2761,6 @@
             <w:tcW w:w="1509" w:type="dxa"/>
           </w:tcPr>
           <w:p>
-            <w:pPr>
-              <w:rPr>
-                <w:rFonts w:hint="eastAsia"/>
-              </w:rPr>
-            </w:pPr>
             <w:r>
               <w:rPr>
                 <w:rFonts w:hint="eastAsia"/>
@@ -3256,11 +2777,6 @@
             <w:tcW w:w="7682" w:type="dxa"/>
           </w:tcPr>
           <w:p>
-            <w:pPr>
-              <w:rPr>
-                <w:rFonts w:hint="eastAsia"/>
-              </w:rPr>
-            </w:pPr>
             <w:r>
               <w:rPr>
                 <w:rFonts w:hint="eastAsia"/>
@@ -3279,11 +2795,6 @@
             <w:tcW w:w="1509" w:type="dxa"/>
           </w:tcPr>
           <w:p>
-            <w:pPr>
-              <w:rPr>
-                <w:rFonts w:hint="eastAsia"/>
-              </w:rPr>
-            </w:pPr>
             <w:r>
               <w:rPr>
                 <w:rFonts w:hint="eastAsia"/>
@@ -3300,11 +2811,6 @@
             <w:tcW w:w="7682" w:type="dxa"/>
           </w:tcPr>
           <w:p>
-            <w:pPr>
-              <w:rPr>
-                <w:rFonts w:hint="eastAsia"/>
-              </w:rPr>
-            </w:pPr>
             <w:r>
               <w:rPr>
                 <w:rFonts w:hint="eastAsia"/>
@@ -3346,11 +2852,6 @@
             <w:tcW w:w="1509" w:type="dxa"/>
           </w:tcPr>
           <w:p>
-            <w:pPr>
-              <w:rPr>
-                <w:rFonts w:hint="eastAsia"/>
-              </w:rPr>
-            </w:pPr>
             <w:r>
               <w:rPr>
                 <w:rFonts w:hint="eastAsia"/>
@@ -3367,11 +2868,6 @@
             <w:tcW w:w="7682" w:type="dxa"/>
           </w:tcPr>
           <w:p>
-            <w:pPr>
-              <w:rPr>
-                <w:rFonts w:hint="eastAsia"/>
-              </w:rPr>
-            </w:pPr>
             <w:r>
               <w:rPr>
                 <w:rFonts w:hint="eastAsia"/>
@@ -3422,11 +2918,6 @@
             <w:tcW w:w="1509" w:type="dxa"/>
           </w:tcPr>
           <w:p>
-            <w:pPr>
-              <w:rPr>
-                <w:rFonts w:hint="eastAsia"/>
-              </w:rPr>
-            </w:pPr>
             <w:r>
               <w:rPr>
                 <w:rFonts w:hint="eastAsia"/>
@@ -3444,11 +2935,6 @@
             <w:tcW w:w="7682" w:type="dxa"/>
           </w:tcPr>
           <w:p>
-            <w:pPr>
-              <w:rPr>
-                <w:rFonts w:hint="eastAsia"/>
-              </w:rPr>
-            </w:pPr>
             <w:r>
               <w:rPr>
                 <w:rFonts w:hint="eastAsia"/>
@@ -3485,11 +2971,6 @@
             <w:tcW w:w="1509" w:type="dxa"/>
           </w:tcPr>
           <w:p>
-            <w:pPr>
-              <w:rPr>
-                <w:rFonts w:hint="eastAsia"/>
-              </w:rPr>
-            </w:pPr>
             <w:r>
               <w:rPr>
                 <w:rFonts w:hint="eastAsia"/>
@@ -3506,11 +2987,6 @@
             <w:tcW w:w="7682" w:type="dxa"/>
           </w:tcPr>
           <w:p>
-            <w:pPr>
-              <w:rPr>
-                <w:rFonts w:hint="eastAsia"/>
-              </w:rPr>
-            </w:pPr>
             <w:r>
               <w:rPr>
                 <w:rFonts w:hint="eastAsia"/>
@@ -3532,11 +3008,6 @@
             <w:tcW w:w="1509" w:type="dxa"/>
           </w:tcPr>
           <w:p>
-            <w:pPr>
-              <w:rPr>
-                <w:rFonts w:hint="eastAsia"/>
-              </w:rPr>
-            </w:pPr>
             <w:r>
               <w:rPr>
                 <w:rFonts w:hint="eastAsia"/>
@@ -3553,11 +3024,6 @@
             <w:tcW w:w="7682" w:type="dxa"/>
           </w:tcPr>
           <w:p>
-            <w:pPr>
-              <w:rPr>
-                <w:rFonts w:hint="eastAsia"/>
-              </w:rPr>
-            </w:pPr>
             <w:r>
               <w:rPr>
                 <w:rFonts w:hint="eastAsia"/>
@@ -3576,11 +3042,6 @@
             <w:tcW w:w="1509" w:type="dxa"/>
           </w:tcPr>
           <w:p>
-            <w:pPr>
-              <w:rPr>
-                <w:rFonts w:hint="eastAsia"/>
-              </w:rPr>
-            </w:pPr>
             <w:r>
               <w:rPr>
                 <w:rFonts w:hint="eastAsia"/>
@@ -3597,11 +3058,6 @@
             <w:tcW w:w="7682" w:type="dxa"/>
           </w:tcPr>
           <w:p>
-            <w:pPr>
-              <w:rPr>
-                <w:rFonts w:hint="eastAsia"/>
-              </w:rPr>
-            </w:pPr>
             <w:r>
               <w:rPr>
                 <w:rFonts w:hint="eastAsia"/>
@@ -3629,11 +3085,6 @@
             <w:tcW w:w="1509" w:type="dxa"/>
           </w:tcPr>
           <w:p>
-            <w:pPr>
-              <w:rPr>
-                <w:rFonts w:hint="eastAsia"/>
-              </w:rPr>
-            </w:pPr>
             <w:r>
               <w:rPr>
                 <w:rFonts w:hint="eastAsia"/>
@@ -3650,11 +3101,6 @@
             <w:tcW w:w="7682" w:type="dxa"/>
           </w:tcPr>
           <w:p>
-            <w:pPr>
-              <w:rPr>
-                <w:rFonts w:hint="eastAsia"/>
-              </w:rPr>
-            </w:pPr>
             <w:r>
               <w:rPr>
                 <w:rFonts w:hint="eastAsia"/>
@@ -3682,11 +3128,6 @@
             <w:tcW w:w="1509" w:type="dxa"/>
           </w:tcPr>
           <w:p>
-            <w:pPr>
-              <w:rPr>
-                <w:rFonts w:hint="eastAsia"/>
-              </w:rPr>
-            </w:pPr>
             <w:r>
               <w:rPr>
                 <w:rFonts w:hint="eastAsia"/>
@@ -3703,11 +3144,6 @@
             <w:tcW w:w="7682" w:type="dxa"/>
           </w:tcPr>
           <w:p>
-            <w:pPr>
-              <w:rPr>
-                <w:rFonts w:hint="eastAsia"/>
-              </w:rPr>
-            </w:pPr>
             <w:r>
               <w:rPr>
                 <w:rFonts w:hint="eastAsia"/>
@@ -3735,11 +3171,6 @@
             <w:tcW w:w="1509" w:type="dxa"/>
           </w:tcPr>
           <w:p>
-            <w:pPr>
-              <w:rPr>
-                <w:rFonts w:hint="eastAsia"/>
-              </w:rPr>
-            </w:pPr>
             <w:r>
               <w:rPr>
                 <w:rFonts w:hint="eastAsia"/>
@@ -3756,11 +3187,6 @@
             <w:tcW w:w="7682" w:type="dxa"/>
           </w:tcPr>
           <w:p>
-            <w:pPr>
-              <w:rPr>
-                <w:rFonts w:hint="eastAsia"/>
-              </w:rPr>
-            </w:pPr>
             <w:r>
               <w:rPr>
                 <w:rFonts w:hint="eastAsia"/>
@@ -3815,11 +3241,6 @@
             <w:tcW w:w="1509" w:type="dxa"/>
           </w:tcPr>
           <w:p>
-            <w:pPr>
-              <w:rPr>
-                <w:rFonts w:hint="eastAsia"/>
-              </w:rPr>
-            </w:pPr>
             <w:r>
               <w:rPr>
                 <w:rFonts w:hint="eastAsia"/>
@@ -3841,11 +3262,6 @@
             <w:tcW w:w="7682" w:type="dxa"/>
           </w:tcPr>
           <w:p>
-            <w:pPr>
-              <w:rPr>
-                <w:rFonts w:hint="eastAsia"/>
-              </w:rPr>
-            </w:pPr>
             <w:r>
               <w:rPr>
                 <w:rFonts w:hint="eastAsia"/>
@@ -3882,11 +3298,6 @@
             <w:tcW w:w="1509" w:type="dxa"/>
           </w:tcPr>
           <w:p>
-            <w:pPr>
-              <w:rPr>
-                <w:rFonts w:hint="eastAsia"/>
-              </w:rPr>
-            </w:pPr>
             <w:r>
               <w:rPr>
                 <w:rFonts w:hint="eastAsia"/>
@@ -3903,11 +3314,6 @@
             <w:tcW w:w="7682" w:type="dxa"/>
           </w:tcPr>
           <w:p>
-            <w:pPr>
-              <w:rPr>
-                <w:rFonts w:hint="eastAsia"/>
-              </w:rPr>
-            </w:pPr>
             <w:r>
               <w:rPr>
                 <w:rFonts w:hint="eastAsia"/>
@@ -3935,11 +3341,6 @@
             <w:tcW w:w="1509" w:type="dxa"/>
           </w:tcPr>
           <w:p>
-            <w:pPr>
-              <w:rPr>
-                <w:rFonts w:hint="eastAsia"/>
-              </w:rPr>
-            </w:pPr>
             <w:r>
               <w:rPr>
                 <w:rFonts w:hint="eastAsia"/>
@@ -3961,11 +3362,6 @@
             <w:tcW w:w="7682" w:type="dxa"/>
           </w:tcPr>
           <w:p>
-            <w:pPr>
-              <w:rPr>
-                <w:rFonts w:hint="eastAsia"/>
-              </w:rPr>
-            </w:pPr>
             <w:r>
               <w:rPr>
                 <w:rFonts w:hint="eastAsia"/>
@@ -3984,11 +3380,6 @@
             <w:tcW w:w="1509" w:type="dxa"/>
           </w:tcPr>
           <w:p>
-            <w:pPr>
-              <w:rPr>
-                <w:rFonts w:hint="eastAsia"/>
-              </w:rPr>
-            </w:pPr>
             <w:r>
               <w:rPr>
                 <w:rFonts w:hint="eastAsia"/>
@@ -4010,11 +3401,6 @@
             <w:tcW w:w="7682" w:type="dxa"/>
           </w:tcPr>
           <w:p>
-            <w:pPr>
-              <w:rPr>
-                <w:rFonts w:hint="eastAsia"/>
-              </w:rPr>
-            </w:pPr>
             <w:r>
               <w:rPr>
                 <w:rFonts w:hint="eastAsia"/>
@@ -4033,11 +3419,6 @@
             <w:tcW w:w="1509" w:type="dxa"/>
           </w:tcPr>
           <w:p>
-            <w:pPr>
-              <w:rPr>
-                <w:rFonts w:hint="eastAsia"/>
-              </w:rPr>
-            </w:pPr>
             <w:r>
               <w:rPr>
                 <w:rFonts w:hint="eastAsia"/>
@@ -4054,11 +3435,6 @@
             <w:tcW w:w="7682" w:type="dxa"/>
           </w:tcPr>
           <w:p>
-            <w:pPr>
-              <w:rPr>
-                <w:rFonts w:hint="eastAsia"/>
-              </w:rPr>
-            </w:pPr>
             <w:r>
               <w:rPr>
                 <w:rFonts w:hint="eastAsia"/>
@@ -4141,11 +3517,6 @@
             <w:tcW w:w="1509" w:type="dxa"/>
           </w:tcPr>
           <w:p>
-            <w:pPr>
-              <w:rPr>
-                <w:rFonts w:hint="eastAsia"/>
-              </w:rPr>
-            </w:pPr>
             <w:r>
               <w:rPr>
                 <w:rFonts w:hint="eastAsia"/>
@@ -4162,11 +3533,6 @@
             <w:tcW w:w="7682" w:type="dxa"/>
           </w:tcPr>
           <w:p>
-            <w:pPr>
-              <w:rPr>
-                <w:rFonts w:hint="eastAsia"/>
-              </w:rPr>
-            </w:pPr>
             <w:r>
               <w:rPr>
                 <w:rFonts w:hint="eastAsia"/>
@@ -4185,11 +3551,6 @@
             <w:tcW w:w="1509" w:type="dxa"/>
           </w:tcPr>
           <w:p>
-            <w:pPr>
-              <w:rPr>
-                <w:rFonts w:hint="eastAsia"/>
-              </w:rPr>
-            </w:pPr>
             <w:r>
               <w:rPr>
                 <w:rFonts w:hint="eastAsia"/>
@@ -4206,11 +3567,6 @@
             <w:tcW w:w="7682" w:type="dxa"/>
           </w:tcPr>
           <w:p>
-            <w:pPr>
-              <w:rPr>
-                <w:rFonts w:hint="eastAsia"/>
-              </w:rPr>
-            </w:pPr>
             <w:r>
               <w:rPr>
                 <w:rFonts w:hint="eastAsia"/>
@@ -4229,11 +3585,6 @@
             <w:tcW w:w="1509" w:type="dxa"/>
           </w:tcPr>
           <w:p>
-            <w:pPr>
-              <w:rPr>
-                <w:rFonts w:hint="eastAsia"/>
-              </w:rPr>
-            </w:pPr>
             <w:r>
               <w:rPr>
                 <w:rFonts w:hint="eastAsia"/>
@@ -4250,11 +3601,6 @@
             <w:tcW w:w="7682" w:type="dxa"/>
           </w:tcPr>
           <w:p>
-            <w:pPr>
-              <w:rPr>
-                <w:rFonts w:hint="eastAsia"/>
-              </w:rPr>
-            </w:pPr>
             <w:r>
               <w:rPr>
                 <w:rFonts w:hint="eastAsia"/>
@@ -4273,11 +3619,6 @@
             <w:tcW w:w="1509" w:type="dxa"/>
           </w:tcPr>
           <w:p>
-            <w:pPr>
-              <w:rPr>
-                <w:rFonts w:hint="eastAsia"/>
-              </w:rPr>
-            </w:pPr>
             <w:r>
               <w:rPr>
                 <w:rFonts w:hint="eastAsia"/>
@@ -4294,11 +3635,6 @@
             <w:tcW w:w="7682" w:type="dxa"/>
           </w:tcPr>
           <w:p>
-            <w:pPr>
-              <w:rPr>
-                <w:rFonts w:hint="eastAsia"/>
-              </w:rPr>
-            </w:pPr>
             <w:r>
               <w:rPr>
                 <w:rFonts w:hint="eastAsia"/>
@@ -4326,11 +3662,6 @@
             <w:tcW w:w="1509" w:type="dxa"/>
           </w:tcPr>
           <w:p>
-            <w:pPr>
-              <w:rPr>
-                <w:rFonts w:hint="eastAsia"/>
-              </w:rPr>
-            </w:pPr>
             <w:r>
               <w:rPr>
                 <w:rFonts w:hint="eastAsia"/>
@@ -4344,11 +3675,6 @@
             <w:tcW w:w="7682" w:type="dxa"/>
           </w:tcPr>
           <w:p>
-            <w:pPr>
-              <w:rPr>
-                <w:rFonts w:hint="eastAsia"/>
-              </w:rPr>
-            </w:pPr>
             <w:r>
               <w:rPr>
                 <w:rFonts w:hint="eastAsia"/>
@@ -4381,11 +3707,6 @@
             <w:tcW w:w="1509" w:type="dxa"/>
           </w:tcPr>
           <w:p>
-            <w:pPr>
-              <w:rPr>
-                <w:rFonts w:hint="eastAsia"/>
-              </w:rPr>
-            </w:pPr>
             <w:r>
               <w:rPr>
                 <w:rFonts w:hint="eastAsia"/>
@@ -4402,11 +3723,6 @@
             <w:tcW w:w="7682" w:type="dxa"/>
           </w:tcPr>
           <w:p>
-            <w:pPr>
-              <w:rPr>
-                <w:rFonts w:hint="eastAsia"/>
-              </w:rPr>
-            </w:pPr>
             <w:r>
               <w:rPr>
                 <w:rFonts w:hint="eastAsia"/>
@@ -4428,11 +3744,6 @@
             <w:tcW w:w="1509" w:type="dxa"/>
           </w:tcPr>
           <w:p>
-            <w:pPr>
-              <w:rPr>
-                <w:rFonts w:hint="eastAsia"/>
-              </w:rPr>
-            </w:pPr>
             <w:r>
               <w:rPr>
                 <w:rFonts w:hint="eastAsia"/>
@@ -4446,11 +3757,6 @@
             <w:tcW w:w="7682" w:type="dxa"/>
           </w:tcPr>
           <w:p>
-            <w:pPr>
-              <w:rPr>
-                <w:rFonts w:hint="eastAsia"/>
-              </w:rPr>
-            </w:pPr>
             <w:r>
               <w:rPr>
                 <w:rFonts w:hint="eastAsia"/>
@@ -4504,11 +3810,6 @@
             <w:tcW w:w="1509" w:type="dxa"/>
           </w:tcPr>
           <w:p>
-            <w:pPr>
-              <w:rPr>
-                <w:rFonts w:hint="eastAsia"/>
-              </w:rPr>
-            </w:pPr>
             <w:r>
               <w:rPr>
                 <w:rFonts w:hint="eastAsia"/>
@@ -4536,11 +3837,6 @@
             <w:tcW w:w="7682" w:type="dxa"/>
           </w:tcPr>
           <w:p>
-            <w:pPr>
-              <w:rPr>
-                <w:rFonts w:hint="eastAsia"/>
-              </w:rPr>
-            </w:pPr>
             <w:r>
               <w:rPr>
                 <w:rFonts w:hint="eastAsia"/>
@@ -4559,11 +3855,6 @@
             <w:tcW w:w="1509" w:type="dxa"/>
           </w:tcPr>
           <w:p>
-            <w:pPr>
-              <w:rPr>
-                <w:rFonts w:hint="eastAsia"/>
-              </w:rPr>
-            </w:pPr>
             <w:r>
               <w:rPr>
                 <w:rFonts w:hint="eastAsia"/>
@@ -4591,11 +3882,6 @@
             <w:tcW w:w="7682" w:type="dxa"/>
           </w:tcPr>
           <w:p>
-            <w:pPr>
-              <w:rPr>
-                <w:rFonts w:hint="eastAsia"/>
-              </w:rPr>
-            </w:pPr>
             <w:r>
               <w:rPr>
                 <w:rFonts w:hint="eastAsia"/>
@@ -4614,11 +3900,6 @@
             <w:tcW w:w="1509" w:type="dxa"/>
           </w:tcPr>
           <w:p>
-            <w:pPr>
-              <w:rPr>
-                <w:rFonts w:hint="eastAsia"/>
-              </w:rPr>
-            </w:pPr>
             <w:r>
               <w:rPr>
                 <w:rFonts w:hint="eastAsia"/>
@@ -4632,11 +3913,6 @@
             <w:tcW w:w="7682" w:type="dxa"/>
           </w:tcPr>
           <w:p>
-            <w:pPr>
-              <w:rPr>
-                <w:rFonts w:hint="eastAsia"/>
-              </w:rPr>
-            </w:pPr>
             <w:r>
               <w:rPr>
                 <w:rFonts w:hint="eastAsia"/>
@@ -4664,11 +3940,6 @@
             <w:tcW w:w="1509" w:type="dxa"/>
           </w:tcPr>
           <w:p>
-            <w:pPr>
-              <w:rPr>
-                <w:rFonts w:hint="eastAsia"/>
-              </w:rPr>
-            </w:pPr>
             <w:r>
               <w:rPr>
                 <w:rFonts w:hint="eastAsia"/>
@@ -4696,11 +3967,6 @@
             <w:tcW w:w="7682" w:type="dxa"/>
           </w:tcPr>
           <w:p>
-            <w:pPr>
-              <w:rPr>
-                <w:rFonts w:hint="eastAsia"/>
-              </w:rPr>
-            </w:pPr>
             <w:r>
               <w:rPr>
                 <w:rFonts w:hint="eastAsia"/>
@@ -4736,11 +4002,6 @@
             <w:tcW w:w="1509" w:type="dxa"/>
           </w:tcPr>
           <w:p>
-            <w:pPr>
-              <w:rPr>
-                <w:rFonts w:hint="eastAsia"/>
-              </w:rPr>
-            </w:pPr>
             <w:r>
               <w:rPr>
                 <w:rFonts w:hint="eastAsia"/>
@@ -4754,11 +4015,6 @@
             <w:tcW w:w="7682" w:type="dxa"/>
           </w:tcPr>
           <w:p>
-            <w:pPr>
-              <w:rPr>
-                <w:rFonts w:hint="eastAsia"/>
-              </w:rPr>
-            </w:pPr>
             <w:r>
               <w:rPr>
                 <w:rFonts w:hint="eastAsia"/>
@@ -4777,11 +4033,6 @@
             <w:tcW w:w="1509" w:type="dxa"/>
           </w:tcPr>
           <w:p>
-            <w:pPr>
-              <w:rPr>
-                <w:rFonts w:hint="eastAsia"/>
-              </w:rPr>
-            </w:pPr>
             <w:r>
               <w:rPr>
                 <w:rFonts w:hint="eastAsia"/>
@@ -4795,11 +4046,6 @@
             <w:tcW w:w="7682" w:type="dxa"/>
           </w:tcPr>
           <w:p>
-            <w:pPr>
-              <w:rPr>
-                <w:rFonts w:hint="eastAsia"/>
-              </w:rPr>
-            </w:pPr>
             <w:r>
               <w:rPr>
                 <w:rFonts w:hint="eastAsia"/>
@@ -4827,11 +4073,6 @@
             <w:tcW w:w="1509" w:type="dxa"/>
           </w:tcPr>
           <w:p>
-            <w:pPr>
-              <w:rPr>
-                <w:rFonts w:hint="eastAsia"/>
-              </w:rPr>
-            </w:pPr>
             <w:r>
               <w:rPr>
                 <w:rFonts w:hint="eastAsia"/>
@@ -4859,11 +4100,6 @@
             <w:tcW w:w="7682" w:type="dxa"/>
           </w:tcPr>
           <w:p>
-            <w:pPr>
-              <w:rPr>
-                <w:rFonts w:hint="eastAsia"/>
-              </w:rPr>
-            </w:pPr>
             <w:r>
               <w:rPr>
                 <w:rFonts w:hint="eastAsia"/>
@@ -4891,11 +4127,6 @@
             <w:tcW w:w="1509" w:type="dxa"/>
           </w:tcPr>
           <w:p>
-            <w:pPr>
-              <w:rPr>
-                <w:rFonts w:hint="eastAsia"/>
-              </w:rPr>
-            </w:pPr>
             <w:r>
               <w:rPr>
                 <w:rFonts w:hint="eastAsia"/>
@@ -4909,11 +4140,6 @@
             <w:tcW w:w="7682" w:type="dxa"/>
           </w:tcPr>
           <w:p>
-            <w:pPr>
-              <w:rPr>
-                <w:rFonts w:hint="eastAsia"/>
-              </w:rPr>
-            </w:pPr>
             <w:r>
               <w:rPr>
                 <w:rFonts w:hint="eastAsia"/>
@@ -4932,11 +4158,6 @@
             <w:tcW w:w="1509" w:type="dxa"/>
           </w:tcPr>
           <w:p>
-            <w:pPr>
-              <w:rPr>
-                <w:rFonts w:hint="eastAsia"/>
-              </w:rPr>
-            </w:pPr>
             <w:r>
               <w:rPr>
                 <w:rFonts w:hint="eastAsia"/>
@@ -4951,11 +4172,6 @@
             <w:tcW w:w="7682" w:type="dxa"/>
           </w:tcPr>
           <w:p>
-            <w:pPr>
-              <w:rPr>
-                <w:rFonts w:hint="eastAsia"/>
-              </w:rPr>
-            </w:pPr>
             <w:r>
               <w:rPr>
                 <w:rFonts w:hint="eastAsia"/>
@@ -4974,11 +4190,6 @@
             <w:tcW w:w="1509" w:type="dxa"/>
           </w:tcPr>
           <w:p>
-            <w:pPr>
-              <w:rPr>
-                <w:rFonts w:hint="eastAsia"/>
-              </w:rPr>
-            </w:pPr>
             <w:r>
               <w:rPr>
                 <w:rFonts w:hint="eastAsia"/>
@@ -4992,11 +4203,6 @@
             <w:tcW w:w="7682" w:type="dxa"/>
           </w:tcPr>
           <w:p>
-            <w:pPr>
-              <w:rPr>
-                <w:rFonts w:hint="eastAsia"/>
-              </w:rPr>
-            </w:pPr>
             <w:r>
               <w:rPr>
                 <w:rFonts w:hint="eastAsia"/>
@@ -5032,11 +4238,6 @@
             <w:tcW w:w="1509" w:type="dxa"/>
           </w:tcPr>
           <w:p>
-            <w:pPr>
-              <w:rPr>
-                <w:rFonts w:hint="eastAsia"/>
-              </w:rPr>
-            </w:pPr>
             <w:r>
               <w:rPr>
                 <w:rFonts w:hint="eastAsia"/>
@@ -5050,11 +4251,6 @@
             <w:tcW w:w="7682" w:type="dxa"/>
           </w:tcPr>
           <w:p>
-            <w:pPr>
-              <w:rPr>
-                <w:rFonts w:hint="eastAsia"/>
-              </w:rPr>
-            </w:pPr>
             <w:r>
               <w:rPr>
                 <w:rFonts w:hint="eastAsia"/>
@@ -5082,11 +4278,6 @@
             <w:tcW w:w="1509" w:type="dxa"/>
           </w:tcPr>
           <w:p>
-            <w:pPr>
-              <w:rPr>
-                <w:rFonts w:hint="eastAsia"/>
-              </w:rPr>
-            </w:pPr>
             <w:r>
               <w:rPr>
                 <w:rFonts w:hint="eastAsia"/>
@@ -5100,11 +4291,6 @@
             <w:tcW w:w="7682" w:type="dxa"/>
           </w:tcPr>
           <w:p>
-            <w:pPr>
-              <w:rPr>
-                <w:rFonts w:hint="eastAsia"/>
-              </w:rPr>
-            </w:pPr>
             <w:r>
               <w:rPr>
                 <w:rFonts w:hint="eastAsia"/>
@@ -5167,11 +4353,6 @@
             <w:tcW w:w="1509" w:type="dxa"/>
           </w:tcPr>
           <w:p>
-            <w:pPr>
-              <w:rPr>
-                <w:rFonts w:hint="eastAsia"/>
-              </w:rPr>
-            </w:pPr>
             <w:r>
               <w:rPr>
                 <w:rFonts w:hint="eastAsia"/>
@@ -5185,11 +4366,6 @@
             <w:tcW w:w="7682" w:type="dxa"/>
           </w:tcPr>
           <w:p>
-            <w:pPr>
-              <w:rPr>
-                <w:rFonts w:hint="eastAsia"/>
-              </w:rPr>
-            </w:pPr>
             <w:r>
               <w:rPr>
                 <w:rFonts w:hint="eastAsia"/>
@@ -5208,11 +4384,6 @@
             <w:tcW w:w="1509" w:type="dxa"/>
           </w:tcPr>
           <w:p>
-            <w:pPr>
-              <w:rPr>
-                <w:rFonts w:hint="eastAsia"/>
-              </w:rPr>
-            </w:pPr>
             <w:r>
               <w:rPr>
                 <w:rFonts w:hint="eastAsia"/>
@@ -5226,11 +4397,6 @@
             <w:tcW w:w="7682" w:type="dxa"/>
           </w:tcPr>
           <w:p>
-            <w:pPr>
-              <w:rPr>
-                <w:rFonts w:hint="eastAsia"/>
-              </w:rPr>
-            </w:pPr>
             <w:r>
               <w:rPr>
                 <w:rFonts w:hint="eastAsia"/>
@@ -5249,11 +4415,6 @@
             <w:tcW w:w="1509" w:type="dxa"/>
           </w:tcPr>
           <w:p>
-            <w:pPr>
-              <w:rPr>
-                <w:rFonts w:hint="eastAsia"/>
-              </w:rPr>
-            </w:pPr>
             <w:r>
               <w:rPr>
                 <w:rFonts w:hint="eastAsia"/>
@@ -5267,11 +4428,6 @@
             <w:tcW w:w="7682" w:type="dxa"/>
           </w:tcPr>
           <w:p>
-            <w:pPr>
-              <w:rPr>
-                <w:rFonts w:hint="eastAsia"/>
-              </w:rPr>
-            </w:pPr>
             <w:r>
               <w:rPr>
                 <w:rFonts w:hint="eastAsia"/>
@@ -5290,11 +4446,6 @@
             <w:tcW w:w="1509" w:type="dxa"/>
           </w:tcPr>
           <w:p>
-            <w:pPr>
-              <w:rPr>
-                <w:rFonts w:hint="eastAsia"/>
-              </w:rPr>
-            </w:pPr>
             <w:r>
               <w:rPr>
                 <w:rFonts w:hint="eastAsia"/>
@@ -5308,11 +4459,6 @@
             <w:tcW w:w="7682" w:type="dxa"/>
           </w:tcPr>
           <w:p>
-            <w:pPr>
-              <w:rPr>
-                <w:rFonts w:hint="eastAsia"/>
-              </w:rPr>
-            </w:pPr>
             <w:r>
               <w:rPr>
                 <w:rFonts w:hint="eastAsia"/>
@@ -5357,11 +4503,6 @@
             <w:tcW w:w="1509" w:type="dxa"/>
           </w:tcPr>
           <w:p>
-            <w:pPr>
-              <w:rPr>
-                <w:rFonts w:hint="eastAsia"/>
-              </w:rPr>
-            </w:pPr>
             <w:r>
               <w:rPr>
                 <w:rFonts w:hint="eastAsia"/>
@@ -5375,11 +4516,6 @@
             <w:tcW w:w="7682" w:type="dxa"/>
           </w:tcPr>
           <w:p>
-            <w:pPr>
-              <w:rPr>
-                <w:rFonts w:hint="eastAsia"/>
-              </w:rPr>
-            </w:pPr>
             <w:r>
               <w:rPr>
                 <w:rFonts w:hint="eastAsia"/>
@@ -5398,11 +4534,6 @@
             <w:tcW w:w="1509" w:type="dxa"/>
           </w:tcPr>
           <w:p>
-            <w:pPr>
-              <w:rPr>
-                <w:rFonts w:hint="eastAsia"/>
-              </w:rPr>
-            </w:pPr>
             <w:r>
               <w:rPr>
                 <w:rFonts w:hint="eastAsia"/>
@@ -5416,11 +4547,6 @@
             <w:tcW w:w="7682" w:type="dxa"/>
           </w:tcPr>
           <w:p>
-            <w:pPr>
-              <w:rPr>
-                <w:rFonts w:hint="eastAsia"/>
-              </w:rPr>
-            </w:pPr>
             <w:proofErr w:type="gramStart"/>
             <w:r>
               <w:rPr>
@@ -5450,11 +4576,6 @@
             <w:tcW w:w="1509" w:type="dxa"/>
           </w:tcPr>
           <w:p>
-            <w:pPr>
-              <w:rPr>
-                <w:rFonts w:hint="eastAsia"/>
-              </w:rPr>
-            </w:pPr>
             <w:r>
               <w:rPr>
                 <w:rFonts w:hint="eastAsia"/>
@@ -5482,11 +4603,6 @@
             <w:tcW w:w="7682" w:type="dxa"/>
           </w:tcPr>
           <w:p>
-            <w:pPr>
-              <w:rPr>
-                <w:rFonts w:hint="eastAsia"/>
-              </w:rPr>
-            </w:pPr>
             <w:r>
               <w:rPr>
                 <w:rFonts w:hint="eastAsia"/>
@@ -5505,11 +4621,6 @@
             <w:tcW w:w="1509" w:type="dxa"/>
           </w:tcPr>
           <w:p>
-            <w:pPr>
-              <w:rPr>
-                <w:rFonts w:hint="eastAsia"/>
-              </w:rPr>
-            </w:pPr>
             <w:r>
               <w:rPr>
                 <w:rFonts w:hint="eastAsia"/>
@@ -5523,11 +4634,6 @@
             <w:tcW w:w="7682" w:type="dxa"/>
           </w:tcPr>
           <w:p>
-            <w:pPr>
-              <w:rPr>
-                <w:rFonts w:hint="eastAsia"/>
-              </w:rPr>
-            </w:pPr>
             <w:r>
               <w:rPr>
                 <w:rFonts w:hint="eastAsia"/>
@@ -5546,11 +4652,6 @@
             <w:tcW w:w="1509" w:type="dxa"/>
           </w:tcPr>
           <w:p>
-            <w:pPr>
-              <w:rPr>
-                <w:rFonts w:hint="eastAsia"/>
-              </w:rPr>
-            </w:pPr>
             <w:r>
               <w:rPr>
                 <w:rFonts w:hint="eastAsia"/>
@@ -5564,11 +4665,6 @@
             <w:tcW w:w="7682" w:type="dxa"/>
           </w:tcPr>
           <w:p>
-            <w:pPr>
-              <w:rPr>
-                <w:rFonts w:hint="eastAsia"/>
-              </w:rPr>
-            </w:pPr>
             <w:r>
               <w:rPr>
                 <w:rFonts w:hint="eastAsia"/>
@@ -5605,11 +4701,6 @@
             <w:tcW w:w="1509" w:type="dxa"/>
           </w:tcPr>
           <w:p>
-            <w:pPr>
-              <w:rPr>
-                <w:rFonts w:hint="eastAsia"/>
-              </w:rPr>
-            </w:pPr>
             <w:r>
               <w:rPr>
                 <w:rFonts w:hint="eastAsia"/>
@@ -5637,11 +4728,6 @@
             <w:tcW w:w="7682" w:type="dxa"/>
           </w:tcPr>
           <w:p>
-            <w:pPr>
-              <w:rPr>
-                <w:rFonts w:hint="eastAsia"/>
-              </w:rPr>
-            </w:pPr>
             <w:r>
               <w:rPr>
                 <w:rFonts w:hint="eastAsia"/>
@@ -5678,11 +4764,6 @@
             <w:tcW w:w="1509" w:type="dxa"/>
           </w:tcPr>
           <w:p>
-            <w:pPr>
-              <w:rPr>
-                <w:rFonts w:hint="eastAsia"/>
-              </w:rPr>
-            </w:pPr>
             <w:r>
               <w:rPr>
                 <w:rFonts w:hint="eastAsia"/>
@@ -5710,11 +4791,6 @@
             <w:tcW w:w="7682" w:type="dxa"/>
           </w:tcPr>
           <w:p>
-            <w:pPr>
-              <w:rPr>
-                <w:rFonts w:hint="eastAsia"/>
-              </w:rPr>
-            </w:pPr>
             <w:r>
               <w:rPr>
                 <w:rFonts w:hint="eastAsia"/>
@@ -5747,11 +4823,6 @@
             <w:tcW w:w="1509" w:type="dxa"/>
           </w:tcPr>
           <w:p>
-            <w:pPr>
-              <w:rPr>
-                <w:rFonts w:hint="eastAsia"/>
-              </w:rPr>
-            </w:pPr>
             <w:r>
               <w:rPr>
                 <w:rFonts w:hint="eastAsia"/>
@@ -5779,11 +4850,6 @@
             <w:tcW w:w="7682" w:type="dxa"/>
           </w:tcPr>
           <w:p>
-            <w:pPr>
-              <w:rPr>
-                <w:rFonts w:hint="eastAsia"/>
-              </w:rPr>
-            </w:pPr>
             <w:r>
               <w:rPr>
                 <w:rFonts w:hint="eastAsia"/>
@@ -5802,11 +4868,6 @@
             <w:tcW w:w="1509" w:type="dxa"/>
           </w:tcPr>
           <w:p>
-            <w:pPr>
-              <w:rPr>
-                <w:rFonts w:hint="eastAsia"/>
-              </w:rPr>
-            </w:pPr>
             <w:r>
               <w:rPr>
                 <w:rFonts w:hint="eastAsia"/>
@@ -5834,11 +4895,6 @@
             <w:tcW w:w="7682" w:type="dxa"/>
           </w:tcPr>
           <w:p>
-            <w:pPr>
-              <w:rPr>
-                <w:rFonts w:hint="eastAsia"/>
-              </w:rPr>
-            </w:pPr>
             <w:proofErr w:type="spellStart"/>
             <w:r>
               <w:rPr>
@@ -5871,11 +4927,6 @@
             <w:tcW w:w="1509" w:type="dxa"/>
           </w:tcPr>
           <w:p>
-            <w:pPr>
-              <w:rPr>
-                <w:rFonts w:hint="eastAsia"/>
-              </w:rPr>
-            </w:pPr>
             <w:r>
               <w:rPr>
                 <w:rFonts w:hint="eastAsia"/>
@@ -5889,11 +4940,6 @@
             <w:tcW w:w="7682" w:type="dxa"/>
           </w:tcPr>
           <w:p>
-            <w:pPr>
-              <w:rPr>
-                <w:rFonts w:hint="eastAsia"/>
-              </w:rPr>
-            </w:pPr>
             <w:r>
               <w:rPr>
                 <w:rFonts w:hint="eastAsia"/>
@@ -5930,11 +4976,6 @@
             <w:tcW w:w="1509" w:type="dxa"/>
           </w:tcPr>
           <w:p>
-            <w:pPr>
-              <w:rPr>
-                <w:rFonts w:hint="eastAsia"/>
-              </w:rPr>
-            </w:pPr>
             <w:r>
               <w:rPr>
                 <w:rFonts w:hint="eastAsia"/>
@@ -5948,11 +4989,6 @@
             <w:tcW w:w="7682" w:type="dxa"/>
           </w:tcPr>
           <w:p>
-            <w:pPr>
-              <w:rPr>
-                <w:rFonts w:hint="eastAsia"/>
-              </w:rPr>
-            </w:pPr>
             <w:r>
               <w:rPr>
                 <w:rFonts w:hint="eastAsia"/>
@@ -5971,11 +5007,6 @@
             <w:tcW w:w="1509" w:type="dxa"/>
           </w:tcPr>
           <w:p>
-            <w:pPr>
-              <w:rPr>
-                <w:rFonts w:hint="eastAsia"/>
-              </w:rPr>
-            </w:pPr>
             <w:r>
               <w:rPr>
                 <w:rFonts w:hint="eastAsia"/>
@@ -5989,11 +5020,6 @@
             <w:tcW w:w="7682" w:type="dxa"/>
           </w:tcPr>
           <w:p>
-            <w:pPr>
-              <w:rPr>
-                <w:rFonts w:hint="eastAsia"/>
-              </w:rPr>
-            </w:pPr>
             <w:r>
               <w:rPr>
                 <w:rFonts w:hint="eastAsia"/>
@@ -6018,11 +5044,6 @@
             <w:tcW w:w="1509" w:type="dxa"/>
           </w:tcPr>
           <w:p>
-            <w:pPr>
-              <w:rPr>
-                <w:rFonts w:hint="eastAsia"/>
-              </w:rPr>
-            </w:pPr>
             <w:r>
               <w:rPr>
                 <w:rFonts w:hint="eastAsia"/>
@@ -6036,11 +5057,6 @@
             <w:tcW w:w="7682" w:type="dxa"/>
           </w:tcPr>
           <w:p>
-            <w:pPr>
-              <w:rPr>
-                <w:rFonts w:hint="eastAsia"/>
-              </w:rPr>
-            </w:pPr>
             <w:r>
               <w:rPr>
                 <w:rFonts w:hint="eastAsia"/>
@@ -6086,11 +5102,6 @@
             <w:tcW w:w="1509" w:type="dxa"/>
           </w:tcPr>
           <w:p>
-            <w:pPr>
-              <w:rPr>
-                <w:rFonts w:hint="eastAsia"/>
-              </w:rPr>
-            </w:pPr>
             <w:r>
               <w:rPr>
                 <w:rFonts w:hint="eastAsia"/>
@@ -6104,148 +5115,104 @@
             <w:tcW w:w="7682" w:type="dxa"/>
           </w:tcPr>
           <w:p>
-            <w:pPr>
-              <w:rPr>
-                <w:rFonts w:hint="eastAsia"/>
-              </w:rPr>
-            </w:pPr>
-            <w:r>
-              <w:rPr>
-                <w:rFonts w:hint="eastAsia"/>
-              </w:rPr>
-              <w:t>정</w:t>
+            <w:r>
+              <w:rPr>
+                <w:rFonts w:hint="eastAsia"/>
+              </w:rPr>
+              <w:t>정렬되지 않은 목록</w:t>
+            </w:r>
+          </w:p>
+        </w:tc>
+      </w:tr>
+      <w:tr>
+        <w:trPr>
+          <w:trHeight w:val="413"/>
+        </w:trPr>
+        <w:tc>
+          <w:tcPr>
+            <w:tcW w:w="1509" w:type="dxa"/>
+          </w:tcPr>
+          <w:p>
+            <w:r>
+              <w:rPr>
+                <w:rFonts w:hint="eastAsia"/>
+              </w:rPr>
+              <w:t>&lt;var&gt;</w:t>
+            </w:r>
+          </w:p>
+        </w:tc>
+        <w:tc>
+          <w:tcPr>
+            <w:tcW w:w="7682" w:type="dxa"/>
+          </w:tcPr>
+          <w:p>
+            <w:r>
+              <w:rPr>
+                <w:rFonts w:hint="eastAsia"/>
+              </w:rPr>
+              <w:t>수학 표현 또는 프로그래밍에서 변수의 이름을 나타냄</w:t>
+            </w:r>
+          </w:p>
+        </w:tc>
+      </w:tr>
+      <w:tr>
+        <w:trPr>
+          <w:trHeight w:val="413"/>
+        </w:trPr>
+        <w:tc>
+          <w:tcPr>
+            <w:tcW w:w="1509" w:type="dxa"/>
+          </w:tcPr>
+          <w:p>
+            <w:r>
+              <w:rPr>
+                <w:rFonts w:hint="eastAsia"/>
+              </w:rPr>
+              <w:t>&lt;video&gt;</w:t>
+            </w:r>
+          </w:p>
+        </w:tc>
+        <w:tc>
+          <w:tcPr>
+            <w:tcW w:w="7682" w:type="dxa"/>
+          </w:tcPr>
+          <w:p>
+            <w:r>
+              <w:rPr>
+                <w:rFonts w:hint="eastAsia"/>
+              </w:rPr>
+              <w:t>비디오를 재생할 수 있는 미디어 플레이어를 문서에 삽입.</w:t>
+            </w:r>
+          </w:p>
+        </w:tc>
+      </w:tr>
+      <w:tr>
+        <w:trPr>
+          <w:trHeight w:val="413"/>
+        </w:trPr>
+        <w:tc>
+          <w:tcPr>
+            <w:tcW w:w="1509" w:type="dxa"/>
+          </w:tcPr>
+          <w:p>
+            <w:r>
+              <w:rPr>
+                <w:rFonts w:hint="eastAsia"/>
+              </w:rPr>
+              <w:t>&lt;</w:t>
             </w:r>
             <w:proofErr w:type="spellStart"/>
             <w:r>
               <w:rPr>
                 <w:rFonts w:hint="eastAsia"/>
               </w:rPr>
-              <w:t>렬되</w:t>
+              <w:t>wbr</w:t>
             </w:r>
             <w:proofErr w:type="spellEnd"/>
             <w:r>
               <w:rPr>
                 <w:rFonts w:hint="eastAsia"/>
               </w:rPr>
-              <w:t>지 않은 목록</w:t>
-            </w:r>
-          </w:p>
-        </w:tc>
-      </w:tr>
-      <w:tr>
-        <w:trPr>
-          <w:trHeight w:val="413"/>
-        </w:trPr>
-        <w:tc>
-          <w:tcPr>
-            <w:tcW w:w="1509" w:type="dxa"/>
-          </w:tcPr>
-          <w:p>
-            <w:pPr>
-              <w:rPr>
-                <w:rFonts w:hint="eastAsia"/>
-              </w:rPr>
-            </w:pPr>
-            <w:r>
-              <w:rPr>
-                <w:rFonts w:hint="eastAsia"/>
-              </w:rPr>
-              <w:t>&lt;var&gt;</w:t>
-            </w:r>
-          </w:p>
-        </w:tc>
-        <w:tc>
-          <w:tcPr>
-            <w:tcW w:w="7682" w:type="dxa"/>
-          </w:tcPr>
-          <w:p>
-            <w:pPr>
-              <w:rPr>
-                <w:rFonts w:hint="eastAsia"/>
-              </w:rPr>
-            </w:pPr>
-            <w:r>
-              <w:rPr>
-                <w:rFonts w:hint="eastAsia"/>
-              </w:rPr>
-              <w:t>수학 표현 또는 프로그래밍에서 변수의 이름을 나타냄</w:t>
-            </w:r>
-          </w:p>
-        </w:tc>
-      </w:tr>
-      <w:tr>
-        <w:trPr>
-          <w:trHeight w:val="413"/>
-        </w:trPr>
-        <w:tc>
-          <w:tcPr>
-            <w:tcW w:w="1509" w:type="dxa"/>
-          </w:tcPr>
-          <w:p>
-            <w:pPr>
-              <w:rPr>
-                <w:rFonts w:hint="eastAsia"/>
-              </w:rPr>
-            </w:pPr>
-            <w:r>
-              <w:rPr>
-                <w:rFonts w:hint="eastAsia"/>
-              </w:rPr>
-              <w:t>&lt;video&gt;</w:t>
-            </w:r>
-          </w:p>
-        </w:tc>
-        <w:tc>
-          <w:tcPr>
-            <w:tcW w:w="7682" w:type="dxa"/>
-          </w:tcPr>
-          <w:p>
-            <w:pPr>
-              <w:rPr>
-                <w:rFonts w:hint="eastAsia"/>
-              </w:rPr>
-            </w:pPr>
-            <w:r>
-              <w:rPr>
-                <w:rFonts w:hint="eastAsia"/>
-              </w:rPr>
-              <w:t>비디오를 재생할 수 있는 미디어 플레이어를 문서에 삽입.</w:t>
-            </w:r>
-          </w:p>
-        </w:tc>
-      </w:tr>
-      <w:tr>
-        <w:trPr>
-          <w:trHeight w:val="413"/>
-        </w:trPr>
-        <w:tc>
-          <w:tcPr>
-            <w:tcW w:w="1509" w:type="dxa"/>
-          </w:tcPr>
-          <w:p>
-            <w:pPr>
-              <w:rPr>
-                <w:rFonts w:hint="eastAsia"/>
-              </w:rPr>
-            </w:pPr>
-            <w:r>
-              <w:rPr>
-                <w:rFonts w:hint="eastAsia"/>
-              </w:rPr>
-              <w:t>&lt;</w:t>
-            </w:r>
-            <w:proofErr w:type="spellStart"/>
-            <w:r>
-              <w:rPr>
-                <w:rFonts w:hint="eastAsia"/>
-              </w:rPr>
-              <w:t>wbr</w:t>
-            </w:r>
-            <w:proofErr w:type="spellEnd"/>
-            <w:r>
-              <w:rPr>
-                <w:rFonts w:hint="eastAsia"/>
-              </w:rPr>
               <w:t>&gt;</w:t>
             </w:r>
           </w:p>
@@ -6255,11 +5222,6 @@
             <w:tcW w:w="7682" w:type="dxa"/>
           </w:tcPr>
           <w:p>
-            <w:pPr>
-              <w:rPr>
-                <w:rFonts w:hint="eastAsia"/>
-              </w:rPr>
-            </w:pPr>
             <w:r>
               <w:rPr>
                 <w:rFonts w:hint="eastAsia"/>
@@ -6321,11 +5283,6 @@
             <w:tcW w:w="1555" w:type="dxa"/>
           </w:tcPr>
           <w:p>
-            <w:pPr>
-              <w:rPr>
-                <w:rFonts w:hint="eastAsia"/>
-              </w:rPr>
-            </w:pPr>
             <w:r>
               <w:rPr>
                 <w:rFonts w:hint="eastAsia"/>
@@ -6340,11 +5297,6 @@
             <w:tcW w:w="7461" w:type="dxa"/>
           </w:tcPr>
           <w:p>
-            <w:pPr>
-              <w:rPr>
-                <w:rFonts w:hint="eastAsia"/>
-              </w:rPr>
-            </w:pPr>
             <w:r>
               <w:rPr>
                 <w:rFonts w:hint="eastAsia"/>
@@ -6374,22 +5326,11 @@
             <w:tcW w:w="1555" w:type="dxa"/>
           </w:tcPr>
           <w:p>
-            <w:pPr>
-              <w:rPr>
-                <w:rFonts w:hint="eastAsia"/>
-              </w:rPr>
-            </w:pPr>
-            <w:r>
-              <w:rPr>
-                <w:rFonts w:hint="eastAsia"/>
-              </w:rPr>
-              <w:t>&lt;</w:t>
-            </w:r>
-            <w:r>
-              <w:rPr>
-                <w:rFonts w:hint="eastAsia"/>
-              </w:rPr>
-              <w:t>applet&gt;</w:t>
+            <w:r>
+              <w:rPr>
+                <w:rFonts w:hint="eastAsia"/>
+              </w:rPr>
+              <w:t>&lt;applet&gt;</w:t>
             </w:r>
           </w:p>
         </w:tc>
@@ -6397,13 +5338,7 @@
           <w:tcPr>
             <w:tcW w:w="7461" w:type="dxa"/>
           </w:tcPr>
-          <w:p>
-            <w:pPr>
-              <w:rPr>
-                <w:rFonts w:hint="eastAsia"/>
-              </w:rPr>
-            </w:pPr>
-          </w:p>
+          <w:p/>
         </w:tc>
       </w:tr>
       <w:tr>
@@ -6412,11 +5347,6 @@
             <w:tcW w:w="1555" w:type="dxa"/>
           </w:tcPr>
           <w:p>
-            <w:pPr>
-              <w:rPr>
-                <w:rFonts w:hint="eastAsia"/>
-              </w:rPr>
-            </w:pPr>
             <w:r>
               <w:rPr>
                 <w:rFonts w:hint="eastAsia"/>
@@ -6429,13 +5359,7 @@
           <w:tcPr>
             <w:tcW w:w="7461" w:type="dxa"/>
           </w:tcPr>
-          <w:p>
-            <w:pPr>
-              <w:rPr>
-                <w:rFonts w:hint="eastAsia"/>
-              </w:rPr>
-            </w:pPr>
-          </w:p>
+          <w:p/>
         </w:tc>
       </w:tr>
       <w:tr>
@@ -6444,11 +5368,6 @@
             <w:tcW w:w="1555" w:type="dxa"/>
           </w:tcPr>
           <w:p>
-            <w:pPr>
-              <w:rPr>
-                <w:rFonts w:hint="eastAsia"/>
-              </w:rPr>
-            </w:pPr>
             <w:r>
               <w:rPr>
                 <w:rFonts w:hint="eastAsia"/>
@@ -6462,11 +5381,6 @@
             <w:tcW w:w="7461" w:type="dxa"/>
           </w:tcPr>
           <w:p>
-            <w:pPr>
-              <w:rPr>
-                <w:rFonts w:hint="eastAsia"/>
-              </w:rPr>
-            </w:pPr>
             <w:r>
               <w:t>F</w:t>
             </w:r>
@@ -6494,11 +5408,6 @@
             <w:tcW w:w="1555" w:type="dxa"/>
           </w:tcPr>
           <w:p>
-            <w:pPr>
-              <w:rPr>
-                <w:rFonts w:hint="eastAsia"/>
-              </w:rPr>
-            </w:pPr>
             <w:r>
               <w:rPr>
                 <w:rFonts w:hint="eastAsia"/>
@@ -6511,13 +5420,7 @@
           <w:tcPr>
             <w:tcW w:w="7461" w:type="dxa"/>
           </w:tcPr>
-          <w:p>
-            <w:pPr>
-              <w:rPr>
-                <w:rFonts w:hint="eastAsia"/>
-              </w:rPr>
-            </w:pPr>
-          </w:p>
+          <w:p/>
         </w:tc>
       </w:tr>
       <w:tr>
@@ -6526,11 +5429,6 @@
             <w:tcW w:w="1555" w:type="dxa"/>
           </w:tcPr>
           <w:p>
-            <w:pPr>
-              <w:rPr>
-                <w:rFonts w:hint="eastAsia"/>
-              </w:rPr>
-            </w:pPr>
             <w:r>
               <w:rPr>
                 <w:rFonts w:hint="eastAsia"/>
@@ -6543,13 +5441,7 @@
           <w:tcPr>
             <w:tcW w:w="7461" w:type="dxa"/>
           </w:tcPr>
-          <w:p>
-            <w:pPr>
-              <w:rPr>
-                <w:rFonts w:hint="eastAsia"/>
-              </w:rPr>
-            </w:pPr>
-          </w:p>
+          <w:p/>
         </w:tc>
       </w:tr>
       <w:tr>
@@ -6558,11 +5450,6 @@
             <w:tcW w:w="1555" w:type="dxa"/>
           </w:tcPr>
           <w:p>
-            <w:pPr>
-              <w:rPr>
-                <w:rFonts w:hint="eastAsia"/>
-              </w:rPr>
-            </w:pPr>
             <w:r>
               <w:rPr>
                 <w:rFonts w:hint="eastAsia"/>
@@ -6576,11 +5463,6 @@
             <w:tcW w:w="7461" w:type="dxa"/>
           </w:tcPr>
           <w:p>
-            <w:pPr>
-              <w:rPr>
-                <w:rFonts w:hint="eastAsia"/>
-              </w:rPr>
-            </w:pPr>
             <w:r>
               <w:rPr>
                 <w:rFonts w:hint="eastAsia"/>
@@ -6605,11 +5487,6 @@
             <w:tcW w:w="1555" w:type="dxa"/>
           </w:tcPr>
           <w:p>
-            <w:pPr>
-              <w:rPr>
-                <w:rFonts w:hint="eastAsia"/>
-              </w:rPr>
-            </w:pPr>
             <w:r>
               <w:rPr>
                 <w:rFonts w:hint="eastAsia"/>
@@ -6636,13 +5513,7 @@
           <w:tcPr>
             <w:tcW w:w="7461" w:type="dxa"/>
           </w:tcPr>
-          <w:p>
-            <w:pPr>
-              <w:rPr>
-                <w:rFonts w:hint="eastAsia"/>
-              </w:rPr>
-            </w:pPr>
-          </w:p>
+          <w:p/>
         </w:tc>
       </w:tr>
       <w:tr>
@@ -6651,11 +5522,6 @@
             <w:tcW w:w="1555" w:type="dxa"/>
           </w:tcPr>
           <w:p>
-            <w:pPr>
-              <w:rPr>
-                <w:rFonts w:hint="eastAsia"/>
-              </w:rPr>
-            </w:pPr>
             <w:r>
               <w:rPr>
                 <w:rFonts w:hint="eastAsia"/>
@@ -6668,13 +5534,7 @@
           <w:tcPr>
             <w:tcW w:w="7461" w:type="dxa"/>
           </w:tcPr>
-          <w:p>
-            <w:pPr>
-              <w:rPr>
-                <w:rFonts w:hint="eastAsia"/>
-              </w:rPr>
-            </w:pPr>
-          </w:p>
+          <w:p/>
         </w:tc>
       </w:tr>
       <w:tr>
@@ -6683,11 +5543,6 @@
             <w:tcW w:w="1555" w:type="dxa"/>
           </w:tcPr>
           <w:p>
-            <w:pPr>
-              <w:rPr>
-                <w:rFonts w:hint="eastAsia"/>
-              </w:rPr>
-            </w:pPr>
             <w:r>
               <w:rPr>
                 <w:rFonts w:hint="eastAsia"/>
@@ -6700,13 +5555,7 @@
           <w:tcPr>
             <w:tcW w:w="7461" w:type="dxa"/>
           </w:tcPr>
-          <w:p>
-            <w:pPr>
-              <w:rPr>
-                <w:rFonts w:hint="eastAsia"/>
-              </w:rPr>
-            </w:pPr>
-          </w:p>
+          <w:p/>
         </w:tc>
       </w:tr>
       <w:tr>
@@ -6715,11 +5564,6 @@
             <w:tcW w:w="1555" w:type="dxa"/>
           </w:tcPr>
           <w:p>
-            <w:pPr>
-              <w:rPr>
-                <w:rFonts w:hint="eastAsia"/>
-              </w:rPr>
-            </w:pPr>
             <w:r>
               <w:rPr>
                 <w:rFonts w:hint="eastAsia"/>
@@ -6732,13 +5576,7 @@
           <w:tcPr>
             <w:tcW w:w="7461" w:type="dxa"/>
           </w:tcPr>
-          <w:p>
-            <w:pPr>
-              <w:rPr>
-                <w:rFonts w:hint="eastAsia"/>
-              </w:rPr>
-            </w:pPr>
-          </w:p>
+          <w:p/>
         </w:tc>
       </w:tr>
       <w:tr>
@@ -6747,11 +5585,6 @@
             <w:tcW w:w="1555" w:type="dxa"/>
           </w:tcPr>
           <w:p>
-            <w:pPr>
-              <w:rPr>
-                <w:rFonts w:hint="eastAsia"/>
-              </w:rPr>
-            </w:pPr>
             <w:r>
               <w:rPr>
                 <w:rFonts w:hint="eastAsia"/>
@@ -6764,13 +5597,7 @@
           <w:tcPr>
             <w:tcW w:w="7461" w:type="dxa"/>
           </w:tcPr>
-          <w:p>
-            <w:pPr>
-              <w:rPr>
-                <w:rFonts w:hint="eastAsia"/>
-              </w:rPr>
-            </w:pPr>
-          </w:p>
+          <w:p/>
         </w:tc>
       </w:tr>
       <w:tr>
@@ -6779,11 +5606,6 @@
             <w:tcW w:w="1555" w:type="dxa"/>
           </w:tcPr>
           <w:p>
-            <w:pPr>
-              <w:rPr>
-                <w:rFonts w:hint="eastAsia"/>
-              </w:rPr>
-            </w:pPr>
             <w:r>
               <w:rPr>
                 <w:rFonts w:hint="eastAsia"/>
@@ -6811,11 +5633,6 @@
             <w:tcW w:w="7461" w:type="dxa"/>
           </w:tcPr>
           <w:p>
-            <w:pPr>
-              <w:rPr>
-                <w:rFonts w:hint="eastAsia"/>
-              </w:rPr>
-            </w:pPr>
             <w:r>
               <w:rPr>
                 <w:rFonts w:hint="eastAsia"/>
@@ -6839,25 +5656,13 @@
           <w:tcPr>
             <w:tcW w:w="1555" w:type="dxa"/>
           </w:tcPr>
-          <w:p>
-            <w:pPr>
-              <w:rPr>
-                <w:rFonts w:hint="eastAsia"/>
-              </w:rPr>
-            </w:pPr>
-          </w:p>
+          <w:p/>
         </w:tc>
         <w:tc>
           <w:tcPr>
             <w:tcW w:w="7461" w:type="dxa"/>
           </w:tcPr>
-          <w:p>
-            <w:pPr>
-              <w:rPr>
-                <w:rFonts w:hint="eastAsia"/>
-              </w:rPr>
-            </w:pPr>
-          </w:p>
+          <w:p/>
         </w:tc>
       </w:tr>
       <w:tr>
@@ -6865,25 +5670,13 @@
           <w:tcPr>
             <w:tcW w:w="1555" w:type="dxa"/>
           </w:tcPr>
-          <w:p>
-            <w:pPr>
-              <w:rPr>
-                <w:rFonts w:hint="eastAsia"/>
-              </w:rPr>
-            </w:pPr>
-          </w:p>
+          <w:p/>
         </w:tc>
         <w:tc>
           <w:tcPr>
             <w:tcW w:w="7461" w:type="dxa"/>
           </w:tcPr>
-          <w:p>
-            <w:pPr>
-              <w:rPr>
-                <w:rFonts w:hint="eastAsia"/>
-              </w:rPr>
-            </w:pPr>
-          </w:p>
+          <w:p/>
         </w:tc>
       </w:tr>
       <w:tr>
@@ -6891,25 +5684,13 @@
           <w:tcPr>
             <w:tcW w:w="1555" w:type="dxa"/>
           </w:tcPr>
-          <w:p>
-            <w:pPr>
-              <w:rPr>
-                <w:rFonts w:hint="eastAsia"/>
-              </w:rPr>
-            </w:pPr>
-          </w:p>
+          <w:p/>
         </w:tc>
         <w:tc>
           <w:tcPr>
             <w:tcW w:w="7461" w:type="dxa"/>
           </w:tcPr>
-          <w:p>
-            <w:pPr>
-              <w:rPr>
-                <w:rFonts w:hint="eastAsia"/>
-              </w:rPr>
-            </w:pPr>
-          </w:p>
+          <w:p/>
         </w:tc>
       </w:tr>
       <w:tr>
@@ -6917,27 +5698,13 @@
           <w:tcPr>
             <w:tcW w:w="1555" w:type="dxa"/>
           </w:tcPr>
-          <w:p>
-            <w:pPr>
-              <w:rPr>
-                <w:rFonts w:hint="eastAsia"/>
-              </w:rPr>
-            </w:pPr>
-          </w:p>
+          <w:p/>
         </w:tc>
         <w:tc>
           <w:tcPr>
             <w:tcW w:w="7461" w:type="dxa"/>
           </w:tcPr>
-          <w:p>
-            <w:pPr>
-              <w:rPr>
-                <w:rFonts w:hint="eastAsia"/>
-              </w:rPr>
-            </w:pPr>
-            <w:bookmarkStart w:id="0" w:name="_GoBack"/>
-            <w:bookmarkEnd w:id="0"/>
-          </w:p>
+          <w:p/>
         </w:tc>
       </w:tr>
       <w:tr>
@@ -6945,25 +5712,13 @@
           <w:tcPr>
             <w:tcW w:w="1555" w:type="dxa"/>
           </w:tcPr>
-          <w:p>
-            <w:pPr>
-              <w:rPr>
-                <w:rFonts w:hint="eastAsia"/>
-              </w:rPr>
-            </w:pPr>
-          </w:p>
+          <w:p/>
         </w:tc>
         <w:tc>
           <w:tcPr>
             <w:tcW w:w="7461" w:type="dxa"/>
           </w:tcPr>
-          <w:p>
-            <w:pPr>
-              <w:rPr>
-                <w:rFonts w:hint="eastAsia"/>
-              </w:rPr>
-            </w:pPr>
-          </w:p>
+          <w:p/>
         </w:tc>
       </w:tr>
       <w:tr>
@@ -6971,25 +5726,13 @@
           <w:tcPr>
             <w:tcW w:w="1555" w:type="dxa"/>
           </w:tcPr>
-          <w:p>
-            <w:pPr>
-              <w:rPr>
-                <w:rFonts w:hint="eastAsia"/>
-              </w:rPr>
-            </w:pPr>
-          </w:p>
+          <w:p/>
         </w:tc>
         <w:tc>
           <w:tcPr>
             <w:tcW w:w="7461" w:type="dxa"/>
           </w:tcPr>
-          <w:p>
-            <w:pPr>
-              <w:rPr>
-                <w:rFonts w:hint="eastAsia"/>
-              </w:rPr>
-            </w:pPr>
-          </w:p>
+          <w:p/>
         </w:tc>
       </w:tr>
       <w:tr>
@@ -6997,35 +5740,17 @@
           <w:tcPr>
             <w:tcW w:w="1555" w:type="dxa"/>
           </w:tcPr>
-          <w:p>
-            <w:pPr>
-              <w:rPr>
-                <w:rFonts w:hint="eastAsia"/>
-              </w:rPr>
-            </w:pPr>
-          </w:p>
+          <w:p/>
         </w:tc>
         <w:tc>
           <w:tcPr>
             <w:tcW w:w="7461" w:type="dxa"/>
           </w:tcPr>
-          <w:p>
-            <w:pPr>
-              <w:rPr>
-                <w:rFonts w:hint="eastAsia"/>
-              </w:rPr>
-            </w:pPr>
-          </w:p>
+          <w:p/>
         </w:tc>
       </w:tr>
     </w:tbl>
-    <w:p>
-      <w:pPr>
-        <w:rPr>
-          <w:rFonts w:hint="eastAsia"/>
-        </w:rPr>
-      </w:pPr>
-    </w:p>
+    <w:p/>
     <w:p>
       <w:pPr>
         <w:pStyle w:val="a3"/>
@@ -7087,11 +5812,6 @@
             <w:tcW w:w="1555" w:type="dxa"/>
           </w:tcPr>
           <w:p>
-            <w:pPr>
-              <w:rPr>
-                <w:rFonts w:hint="eastAsia"/>
-              </w:rPr>
-            </w:pPr>
             <w:r>
               <w:rPr>
                 <w:rFonts w:hint="eastAsia"/>
@@ -7119,11 +5839,6 @@
             <w:tcW w:w="7461" w:type="dxa"/>
           </w:tcPr>
           <w:p>
-            <w:pPr>
-              <w:rPr>
-                <w:rFonts w:hint="eastAsia"/>
-              </w:rPr>
-            </w:pPr>
             <w:r>
               <w:rPr>
                 <w:rFonts w:hint="eastAsia"/>
@@ -7148,11 +5863,6 @@
             <w:tcW w:w="1555" w:type="dxa"/>
           </w:tcPr>
           <w:p>
-            <w:pPr>
-              <w:rPr>
-                <w:rFonts w:hint="eastAsia"/>
-              </w:rPr>
-            </w:pPr>
             <w:r>
               <w:rPr>
                 <w:rFonts w:hint="eastAsia"/>
@@ -7166,11 +5876,6 @@
             <w:tcW w:w="7461" w:type="dxa"/>
           </w:tcPr>
           <w:p>
-            <w:pPr>
-              <w:rPr>
-                <w:rFonts w:hint="eastAsia"/>
-              </w:rPr>
-            </w:pPr>
             <w:r>
               <w:t>F</w:t>
             </w:r>
@@ -7198,11 +5903,6 @@
             <w:tcW w:w="1555" w:type="dxa"/>
           </w:tcPr>
           <w:p>
-            <w:pPr>
-              <w:rPr>
-                <w:rFonts w:hint="eastAsia"/>
-              </w:rPr>
-            </w:pPr>
             <w:r>
               <w:rPr>
                 <w:rFonts w:hint="eastAsia"/>
@@ -7215,13 +5915,7 @@
           <w:tcPr>
             <w:tcW w:w="7461" w:type="dxa"/>
           </w:tcPr>
-          <w:p>
-            <w:pPr>
-              <w:rPr>
-                <w:rFonts w:hint="eastAsia"/>
-              </w:rPr>
-            </w:pPr>
-          </w:p>
+          <w:p/>
         </w:tc>
       </w:tr>
       <w:tr>
@@ -7230,11 +5924,6 @@
             <w:tcW w:w="1555" w:type="dxa"/>
           </w:tcPr>
           <w:p>
-            <w:pPr>
-              <w:rPr>
-                <w:rFonts w:hint="eastAsia"/>
-              </w:rPr>
-            </w:pPr>
             <w:r>
               <w:rPr>
                 <w:rFonts w:hint="eastAsia"/>
@@ -7261,13 +5950,7 @@
           <w:tcPr>
             <w:tcW w:w="7461" w:type="dxa"/>
           </w:tcPr>
-          <w:p>
-            <w:pPr>
-              <w:rPr>
-                <w:rFonts w:hint="eastAsia"/>
-              </w:rPr>
-            </w:pPr>
-          </w:p>
+          <w:p/>
         </w:tc>
       </w:tr>
       <w:tr>
@@ -7276,11 +5959,6 @@
             <w:tcW w:w="1555" w:type="dxa"/>
           </w:tcPr>
           <w:p>
-            <w:pPr>
-              <w:rPr>
-                <w:rFonts w:hint="eastAsia"/>
-              </w:rPr>
-            </w:pPr>
             <w:r>
               <w:rPr>
                 <w:rFonts w:hint="eastAsia"/>
@@ -7307,13 +5985,7 @@
           <w:tcPr>
             <w:tcW w:w="7461" w:type="dxa"/>
           </w:tcPr>
-          <w:p>
-            <w:pPr>
-              <w:rPr>
-                <w:rFonts w:hint="eastAsia"/>
-              </w:rPr>
-            </w:pPr>
-          </w:p>
+          <w:p/>
         </w:tc>
       </w:tr>
       <w:tr>
@@ -7322,11 +5994,6 @@
             <w:tcW w:w="1555" w:type="dxa"/>
           </w:tcPr>
           <w:p>
-            <w:pPr>
-              <w:rPr>
-                <w:rFonts w:hint="eastAsia"/>
-              </w:rPr>
-            </w:pPr>
             <w:r>
               <w:rPr>
                 <w:rFonts w:hint="eastAsia"/>
@@ -7339,13 +6006,7 @@
           <w:tcPr>
             <w:tcW w:w="7461" w:type="dxa"/>
           </w:tcPr>
-          <w:p>
-            <w:pPr>
-              <w:rPr>
-                <w:rFonts w:hint="eastAsia"/>
-              </w:rPr>
-            </w:pPr>
-          </w:p>
+          <w:p/>
         </w:tc>
       </w:tr>
       <w:tr>
@@ -7354,11 +6015,6 @@
             <w:tcW w:w="1555" w:type="dxa"/>
           </w:tcPr>
           <w:p>
-            <w:pPr>
-              <w:rPr>
-                <w:rFonts w:hint="eastAsia"/>
-              </w:rPr>
-            </w:pPr>
             <w:r>
               <w:rPr>
                 <w:rFonts w:hint="eastAsia"/>
@@ -7385,13 +6041,7 @@
           <w:tcPr>
             <w:tcW w:w="7461" w:type="dxa"/>
           </w:tcPr>
-          <w:p>
-            <w:pPr>
-              <w:rPr>
-                <w:rFonts w:hint="eastAsia"/>
-              </w:rPr>
-            </w:pPr>
-          </w:p>
+          <w:p/>
         </w:tc>
       </w:tr>
       <w:tr>
@@ -7400,11 +6050,6 @@
             <w:tcW w:w="1555" w:type="dxa"/>
           </w:tcPr>
           <w:p>
-            <w:pPr>
-              <w:rPr>
-                <w:rFonts w:hint="eastAsia"/>
-              </w:rPr>
-            </w:pPr>
             <w:r>
               <w:rPr>
                 <w:rFonts w:hint="eastAsia"/>
@@ -7432,11 +6077,6 @@
             <w:tcW w:w="7461" w:type="dxa"/>
           </w:tcPr>
           <w:p>
-            <w:pPr>
-              <w:rPr>
-                <w:rFonts w:hint="eastAsia"/>
-              </w:rPr>
-            </w:pPr>
             <w:r>
               <w:rPr>
                 <w:rFonts w:hint="eastAsia"/>
@@ -7461,11 +6101,6 @@
             <w:tcW w:w="1555" w:type="dxa"/>
           </w:tcPr>
           <w:p>
-            <w:pPr>
-              <w:rPr>
-                <w:rFonts w:hint="eastAsia"/>
-              </w:rPr>
-            </w:pPr>
             <w:r>
               <w:rPr>
                 <w:rFonts w:hint="eastAsia"/>
@@ -7478,13 +6113,7 @@
           <w:tcPr>
             <w:tcW w:w="7461" w:type="dxa"/>
           </w:tcPr>
-          <w:p>
-            <w:pPr>
-              <w:rPr>
-                <w:rFonts w:hint="eastAsia"/>
-              </w:rPr>
-            </w:pPr>
-          </w:p>
+          <w:p/>
         </w:tc>
       </w:tr>
       <w:tr>
@@ -7493,11 +6122,6 @@
             <w:tcW w:w="1555" w:type="dxa"/>
           </w:tcPr>
           <w:p>
-            <w:pPr>
-              <w:rPr>
-                <w:rFonts w:hint="eastAsia"/>
-              </w:rPr>
-            </w:pPr>
             <w:r>
               <w:rPr>
                 <w:rFonts w:hint="eastAsia"/>
@@ -7511,11 +6135,6 @@
             <w:tcW w:w="7461" w:type="dxa"/>
           </w:tcPr>
           <w:p>
-            <w:pPr>
-              <w:rPr>
-                <w:rFonts w:hint="eastAsia"/>
-              </w:rPr>
-            </w:pPr>
             <w:r>
               <w:rPr>
                 <w:rFonts w:hint="eastAsia"/>
@@ -7549,11 +6168,6 @@
             <w:tcW w:w="1555" w:type="dxa"/>
           </w:tcPr>
           <w:p>
-            <w:pPr>
-              <w:rPr>
-                <w:rFonts w:hint="eastAsia"/>
-              </w:rPr>
-            </w:pPr>
             <w:r>
               <w:rPr>
                 <w:rFonts w:hint="eastAsia"/>
@@ -7581,11 +6195,6 @@
             <w:tcW w:w="7461" w:type="dxa"/>
           </w:tcPr>
           <w:p>
-            <w:pPr>
-              <w:rPr>
-                <w:rFonts w:hint="eastAsia"/>
-              </w:rPr>
-            </w:pPr>
             <w:r>
               <w:rPr>
                 <w:rFonts w:hint="eastAsia"/>
@@ -7618,25 +6227,13 @@
           <w:tcPr>
             <w:tcW w:w="1555" w:type="dxa"/>
           </w:tcPr>
-          <w:p>
-            <w:pPr>
-              <w:rPr>
-                <w:rFonts w:hint="eastAsia"/>
-              </w:rPr>
-            </w:pPr>
-          </w:p>
+          <w:p/>
         </w:tc>
         <w:tc>
           <w:tcPr>
             <w:tcW w:w="7461" w:type="dxa"/>
           </w:tcPr>
-          <w:p>
-            <w:pPr>
-              <w:rPr>
-                <w:rFonts w:hint="eastAsia"/>
-              </w:rPr>
-            </w:pPr>
-          </w:p>
+          <w:p/>
         </w:tc>
       </w:tr>
       <w:tr>
@@ -7644,25 +6241,13 @@
           <w:tcPr>
             <w:tcW w:w="1555" w:type="dxa"/>
           </w:tcPr>
-          <w:p>
-            <w:pPr>
-              <w:rPr>
-                <w:rFonts w:hint="eastAsia"/>
-              </w:rPr>
-            </w:pPr>
-          </w:p>
+          <w:p/>
         </w:tc>
         <w:tc>
           <w:tcPr>
             <w:tcW w:w="7461" w:type="dxa"/>
           </w:tcPr>
-          <w:p>
-            <w:pPr>
-              <w:rPr>
-                <w:rFonts w:hint="eastAsia"/>
-              </w:rPr>
-            </w:pPr>
-          </w:p>
+          <w:p/>
         </w:tc>
       </w:tr>
       <w:tr>
@@ -7670,35 +6255,17 @@
           <w:tcPr>
             <w:tcW w:w="1555" w:type="dxa"/>
           </w:tcPr>
-          <w:p>
-            <w:pPr>
-              <w:rPr>
-                <w:rFonts w:hint="eastAsia"/>
-              </w:rPr>
-            </w:pPr>
-          </w:p>
+          <w:p/>
         </w:tc>
         <w:tc>
           <w:tcPr>
             <w:tcW w:w="7461" w:type="dxa"/>
           </w:tcPr>
-          <w:p>
-            <w:pPr>
-              <w:rPr>
-                <w:rFonts w:hint="eastAsia"/>
-              </w:rPr>
-            </w:pPr>
-          </w:p>
+          <w:p/>
         </w:tc>
       </w:tr>
     </w:tbl>
-    <w:p>
-      <w:pPr>
-        <w:rPr>
-          <w:rFonts w:hint="eastAsia"/>
-        </w:rPr>
-      </w:pPr>
-    </w:p>
+    <w:p/>
     <w:sectPr>
       <w:pgSz w:w="11906" w:h="16838"/>
       <w:pgMar w:top="1701" w:right="1440" w:bottom="1440" w:left="1440" w:header="851" w:footer="992" w:gutter="0"/>
@@ -7707,6 +6274,56 @@
     </w:sectPr>
   </w:body>
 </w:document>
+</file>
+
+<file path=word/endnotes.xml><?xml version="1.0" encoding="utf-8"?>
+<w:endnotes xmlns:wpc="http://schemas.microsoft.com/office/word/2010/wordprocessingCanvas" xmlns:cx="http://schemas.microsoft.com/office/drawing/2014/chartex" xmlns:cx1="http://schemas.microsoft.com/office/drawing/2015/9/8/chartex" xmlns:cx2="http://schemas.microsoft.com/office/drawing/2015/10/21/chartex" xmlns:cx3="http://schemas.microsoft.com/office/drawing/2016/5/9/chartex" xmlns:cx4="http://schemas.microsoft.com/office/drawing/2016/5/10/chartex" xmlns:cx5="http://schemas.microsoft.com/office/drawing/2016/5/11/chartex" xmlns:cx6="http://schemas.microsoft.com/office/drawing/2016/5/12/chartex" xmlns:cx7="http://schemas.microsoft.com/office/drawing/2016/5/13/chartex" xmlns:cx8="http://schemas.microsoft.com/office/drawing/2016/5/14/chartex" xmlns:mc="http://schemas.openxmlformats.org/markup-compatibility/2006" xmlns:aink="http://schemas.microsoft.com/office/drawing/2016/ink" xmlns:am3d="http://schemas.microsoft.com/office/drawing/2017/model3d" xmlns:o="urn:schemas-microsoft-com:office:office" xmlns:r="http://schemas.openxmlformats.org/officeDocument/2006/relationships" xmlns:m="http://schemas.openxmlformats.org/officeDocument/2006/math" xmlns:v="urn:schemas-microsoft-com:vml" xmlns:wp14="http://schemas.microsoft.com/office/word/2010/wordprocessingDrawing" xmlns:wp="http://schemas.openxmlformats.org/drawingml/2006/wordprocessingDrawing" xmlns:w10="urn:schemas-microsoft-com:office:word" xmlns:w="http://schemas.openxmlformats.org/wordprocessingml/2006/main" xmlns:w14="http://schemas.microsoft.com/office/word/2010/wordml" xmlns:w15="http://schemas.microsoft.com/office/word/2012/wordml" xmlns:w16cid="http://schemas.microsoft.com/office/word/2016/wordml/cid" xmlns:w16se="http://schemas.microsoft.com/office/word/2015/wordml/symex" xmlns:wpg="http://schemas.microsoft.com/office/word/2010/wordprocessingGroup" xmlns:wpi="http://schemas.microsoft.com/office/word/2010/wordprocessingInk" xmlns:wne="http://schemas.microsoft.com/office/word/2006/wordml" xmlns:wps="http://schemas.microsoft.com/office/word/2010/wordprocessingShape" mc:Ignorable="w14 w15 w16se w16cid wp14">
+  <w:endnote w:type="separator" w:id="-1">
+    <w:p>
+      <w:pPr>
+        <w:spacing w:after="0" w:line="240" w:lineRule="auto"/>
+      </w:pPr>
+      <w:r>
+        <w:separator/>
+      </w:r>
+    </w:p>
+  </w:endnote>
+  <w:endnote w:type="continuationSeparator" w:id="0">
+    <w:p>
+      <w:pPr>
+        <w:spacing w:after="0" w:line="240" w:lineRule="auto"/>
+      </w:pPr>
+      <w:r>
+        <w:continuationSeparator/>
+      </w:r>
+    </w:p>
+  </w:endnote>
+</w:endnotes>
+</file>
+
+<file path=word/footnotes.xml><?xml version="1.0" encoding="utf-8"?>
+<w:footnotes xmlns:wpc="http://schemas.microsoft.com/office/word/2010/wordprocessingCanvas" xmlns:cx="http://schemas.microsoft.com/office/drawing/2014/chartex" xmlns:cx1="http://schemas.microsoft.com/office/drawing/2015/9/8/chartex" xmlns:cx2="http://schemas.microsoft.com/office/drawing/2015/10/21/chartex" xmlns:cx3="http://schemas.microsoft.com/office/drawing/2016/5/9/chartex" xmlns:cx4="http://schemas.microsoft.com/office/drawing/2016/5/10/chartex" xmlns:cx5="http://schemas.microsoft.com/office/drawing/2016/5/11/chartex" xmlns:cx6="http://schemas.microsoft.com/office/drawing/2016/5/12/chartex" xmlns:cx7="http://schemas.microsoft.com/office/drawing/2016/5/13/chartex" xmlns:cx8="http://schemas.microsoft.com/office/drawing/2016/5/14/chartex" xmlns:mc="http://schemas.openxmlformats.org/markup-compatibility/2006" xmlns:aink="http://schemas.microsoft.com/office/drawing/2016/ink" xmlns:am3d="http://schemas.microsoft.com/office/drawing/2017/model3d" xmlns:o="urn:schemas-microsoft-com:office:office" xmlns:r="http://schemas.openxmlformats.org/officeDocument/2006/relationships" xmlns:m="http://schemas.openxmlformats.org/officeDocument/2006/math" xmlns:v="urn:schemas-microsoft-com:vml" xmlns:wp14="http://schemas.microsoft.com/office/word/2010/wordprocessingDrawing" xmlns:wp="http://schemas.openxmlformats.org/drawingml/2006/wordprocessingDrawing" xmlns:w10="urn:schemas-microsoft-com:office:word" xmlns:w="http://schemas.openxmlformats.org/wordprocessingml/2006/main" xmlns:w14="http://schemas.microsoft.com/office/word/2010/wordml" xmlns:w15="http://schemas.microsoft.com/office/word/2012/wordml" xmlns:w16cid="http://schemas.microsoft.com/office/word/2016/wordml/cid" xmlns:w16se="http://schemas.microsoft.com/office/word/2015/wordml/symex" xmlns:wpg="http://schemas.microsoft.com/office/word/2010/wordprocessingGroup" xmlns:wpi="http://schemas.microsoft.com/office/word/2010/wordprocessingInk" xmlns:wne="http://schemas.microsoft.com/office/word/2006/wordml" xmlns:wps="http://schemas.microsoft.com/office/word/2010/wordprocessingShape" mc:Ignorable="w14 w15 w16se w16cid wp14">
+  <w:footnote w:type="separator" w:id="-1">
+    <w:p>
+      <w:pPr>
+        <w:spacing w:after="0" w:line="240" w:lineRule="auto"/>
+      </w:pPr>
+      <w:r>
+        <w:separator/>
+      </w:r>
+    </w:p>
+  </w:footnote>
+  <w:footnote w:type="continuationSeparator" w:id="0">
+    <w:p>
+      <w:pPr>
+        <w:spacing w:after="0" w:line="240" w:lineRule="auto"/>
+      </w:pPr>
+      <w:r>
+        <w:continuationSeparator/>
+      </w:r>
+    </w:p>
+  </w:footnote>
+</w:footnotes>
 </file>
 
 <file path=word/numbering.xml><?xml version="1.0" encoding="utf-8"?>
@@ -8292,6 +6909,50 @@
       </w:tblBorders>
     </w:tblPr>
   </w:style>
+  <w:style w:type="paragraph" w:styleId="a5">
+    <w:name w:val="header"/>
+    <w:basedOn w:val="a"/>
+    <w:link w:val="Char"/>
+    <w:uiPriority w:val="99"/>
+    <w:unhideWhenUsed/>
+    <w:rsid w:val="004A7A02"/>
+    <w:pPr>
+      <w:tabs>
+        <w:tab w:val="center" w:pos="4513"/>
+        <w:tab w:val="right" w:pos="9026"/>
+      </w:tabs>
+      <w:snapToGrid w:val="0"/>
+    </w:pPr>
+  </w:style>
+  <w:style w:type="character" w:customStyle="1" w:styleId="Char">
+    <w:name w:val="머리글 Char"/>
+    <w:basedOn w:val="a0"/>
+    <w:link w:val="a5"/>
+    <w:uiPriority w:val="99"/>
+    <w:rsid w:val="004A7A02"/>
+  </w:style>
+  <w:style w:type="paragraph" w:styleId="a6">
+    <w:name w:val="footer"/>
+    <w:basedOn w:val="a"/>
+    <w:link w:val="Char0"/>
+    <w:uiPriority w:val="99"/>
+    <w:unhideWhenUsed/>
+    <w:rsid w:val="004A7A02"/>
+    <w:pPr>
+      <w:tabs>
+        <w:tab w:val="center" w:pos="4513"/>
+        <w:tab w:val="right" w:pos="9026"/>
+      </w:tabs>
+      <w:snapToGrid w:val="0"/>
+    </w:pPr>
+  </w:style>
+  <w:style w:type="character" w:customStyle="1" w:styleId="Char0">
+    <w:name w:val="바닥글 Char"/>
+    <w:basedOn w:val="a0"/>
+    <w:link w:val="a6"/>
+    <w:uiPriority w:val="99"/>
+    <w:rsid w:val="004A7A02"/>
+  </w:style>
 </w:styles>
 </file>
 

</xml_diff>